<commit_message>
Actualizo documento Word respuesta 34
</commit_message>
<xml_diff>
--- a/TP  REDES (Respuestas 21 a 34).docx
+++ b/TP  REDES (Respuestas 21 a 34).docx
@@ -428,7 +428,6 @@
           <w:lang w:eastAsia="es-AR"/>
         </w:rPr>
       </w:pPr>
-      <w:proofErr w:type="gramStart"/>
       <w:r>
         <w:rPr>
           <w:rFonts w:ascii="Times New Roman" w:eastAsia="Times New Roman" w:hAnsi="Times New Roman" w:cs="Times New Roman"/>
@@ -451,7 +450,6 @@
         </w:rPr>
         <w:t>:</w:t>
       </w:r>
-      <w:proofErr w:type="gramEnd"/>
       <w:r>
         <w:rPr>
           <w:rFonts w:ascii="Times New Roman" w:eastAsia="Times New Roman" w:hAnsi="Times New Roman" w:cs="Times New Roman"/>
@@ -2758,27 +2756,7 @@
           <w:szCs w:val="24"/>
           <w:lang w:eastAsia="es-AR"/>
         </w:rPr>
-        <w:t xml:space="preserve">Chatear en tiempo real (como un </w:t>
-      </w:r>
-      <w:proofErr w:type="gramStart"/>
-      <w:r>
-        <w:rPr>
-          <w:rFonts w:ascii="Times New Roman" w:eastAsia="Times New Roman" w:hAnsi="Times New Roman" w:cs="Times New Roman"/>
-          <w:sz w:val="24"/>
-          <w:szCs w:val="24"/>
-          <w:lang w:eastAsia="es-AR"/>
-        </w:rPr>
-        <w:t>WhatsApp</w:t>
-      </w:r>
-      <w:proofErr w:type="gramEnd"/>
-      <w:r>
-        <w:rPr>
-          <w:rFonts w:ascii="Times New Roman" w:eastAsia="Times New Roman" w:hAnsi="Times New Roman" w:cs="Times New Roman"/>
-          <w:sz w:val="24"/>
-          <w:szCs w:val="24"/>
-          <w:lang w:eastAsia="es-AR"/>
-        </w:rPr>
-        <w:t xml:space="preserve"> pero más profesional).</w:t>
+        <w:t>Chatear en tiempo real (como un WhatsApp pero más profesional).</w:t>
       </w:r>
     </w:p>
     <w:p>
@@ -3152,27 +3130,7 @@
           <w:lang w:eastAsia="es-AR"/>
         </w:rPr>
         <w:br/>
-        <w:t xml:space="preserve">Por ejemplo, en un enlace MPLS se puede hacer que las llamadas de voz tengan prioridad sobre una descarga de archivos, asegurando que la llamada sea </w:t>
-      </w:r>
-      <w:proofErr w:type="gramStart"/>
-      <w:r>
-        <w:rPr>
-          <w:rFonts w:ascii="Times New Roman" w:eastAsia="Times New Roman" w:hAnsi="Times New Roman" w:cs="Times New Roman"/>
-          <w:sz w:val="24"/>
-          <w:szCs w:val="24"/>
-          <w:lang w:eastAsia="es-AR"/>
-        </w:rPr>
-        <w:t>fluida</w:t>
-      </w:r>
-      <w:proofErr w:type="gramEnd"/>
-      <w:r>
-        <w:rPr>
-          <w:rFonts w:ascii="Times New Roman" w:eastAsia="Times New Roman" w:hAnsi="Times New Roman" w:cs="Times New Roman"/>
-          <w:sz w:val="24"/>
-          <w:szCs w:val="24"/>
-          <w:lang w:eastAsia="es-AR"/>
-        </w:rPr>
-        <w:t xml:space="preserve"> aunque la red esté ocupada.</w:t>
+        <w:t>Por ejemplo, en un enlace MPLS se puede hacer que las llamadas de voz tengan prioridad sobre una descarga de archivos, asegurando que la llamada sea fluida aunque la red esté ocupada.</w:t>
       </w:r>
     </w:p>
     <w:p>
@@ -5479,6 +5437,1692 @@
         <w:lastRenderedPageBreak/>
         <w:t>30)</w:t>
       </w:r>
+    </w:p>
+    <w:p>
+      <w:pPr>
+        <w:spacing w:before="100" w:beforeAutospacing="1" w:after="100" w:afterAutospacing="1" w:line="240" w:lineRule="auto"/>
+        <w:rPr>
+          <w:rFonts w:ascii="Times New Roman" w:eastAsia="Times New Roman" w:hAnsi="Times New Roman" w:cs="Times New Roman"/>
+          <w:sz w:val="24"/>
+          <w:szCs w:val="24"/>
+          <w:lang w:eastAsia="es-AR"/>
+        </w:rPr>
+      </w:pPr>
+      <w:r>
+        <w:rPr>
+          <w:rFonts w:ascii="Times New Roman" w:eastAsia="Times New Roman" w:hAnsi="Times New Roman" w:cs="Times New Roman"/>
+          <w:b/>
+          <w:bCs/>
+          <w:sz w:val="24"/>
+          <w:szCs w:val="24"/>
+          <w:lang w:eastAsia="es-AR"/>
+        </w:rPr>
+        <w:t>Estándar IEEE 802.4:</w:t>
+      </w:r>
+    </w:p>
+    <w:p>
+      <w:pPr>
+        <w:spacing w:before="100" w:beforeAutospacing="1" w:after="100" w:afterAutospacing="1" w:line="240" w:lineRule="auto"/>
+        <w:rPr>
+          <w:rFonts w:ascii="Times New Roman" w:eastAsia="Times New Roman" w:hAnsi="Times New Roman" w:cs="Times New Roman"/>
+          <w:sz w:val="24"/>
+          <w:szCs w:val="24"/>
+          <w:lang w:eastAsia="es-AR"/>
+        </w:rPr>
+      </w:pPr>
+      <w:r>
+        <w:rPr>
+          <w:rFonts w:ascii="Times New Roman" w:eastAsia="Times New Roman" w:hAnsi="Times New Roman" w:cs="Times New Roman"/>
+          <w:sz w:val="24"/>
+          <w:szCs w:val="24"/>
+          <w:lang w:eastAsia="es-AR"/>
+        </w:rPr>
+        <w:t xml:space="preserve">El estándar IEEE 802.4 regulaba las redes de tipo </w:t>
+      </w:r>
+      <w:r>
+        <w:rPr>
+          <w:rFonts w:ascii="Times New Roman" w:eastAsia="Times New Roman" w:hAnsi="Times New Roman" w:cs="Times New Roman"/>
+          <w:b/>
+          <w:bCs/>
+          <w:sz w:val="24"/>
+          <w:szCs w:val="24"/>
+          <w:lang w:eastAsia="es-AR"/>
+        </w:rPr>
+        <w:t>Token Bus</w:t>
+      </w:r>
+      <w:r>
+        <w:rPr>
+          <w:rFonts w:ascii="Times New Roman" w:eastAsia="Times New Roman" w:hAnsi="Times New Roman" w:cs="Times New Roman"/>
+          <w:sz w:val="24"/>
+          <w:szCs w:val="24"/>
+          <w:lang w:eastAsia="es-AR"/>
+        </w:rPr>
+        <w:t>.</w:t>
+      </w:r>
+    </w:p>
+    <w:p>
+      <w:pPr>
+        <w:spacing w:before="100" w:beforeAutospacing="1" w:after="100" w:afterAutospacing="1" w:line="240" w:lineRule="auto"/>
+        <w:rPr>
+          <w:rFonts w:ascii="Times New Roman" w:eastAsia="Times New Roman" w:hAnsi="Times New Roman" w:cs="Times New Roman"/>
+          <w:sz w:val="24"/>
+          <w:szCs w:val="24"/>
+          <w:lang w:eastAsia="es-AR"/>
+        </w:rPr>
+      </w:pPr>
+      <w:r>
+        <w:rPr>
+          <w:rFonts w:ascii="Times New Roman" w:eastAsia="Times New Roman" w:hAnsi="Times New Roman" w:cs="Times New Roman"/>
+          <w:sz w:val="24"/>
+          <w:szCs w:val="24"/>
+          <w:lang w:eastAsia="es-AR"/>
+        </w:rPr>
+        <w:t xml:space="preserve">En este tipo de red, los dispositivos están conectados en forma de </w:t>
+      </w:r>
+      <w:r>
+        <w:rPr>
+          <w:rFonts w:ascii="Times New Roman" w:eastAsia="Times New Roman" w:hAnsi="Times New Roman" w:cs="Times New Roman"/>
+          <w:b/>
+          <w:bCs/>
+          <w:sz w:val="24"/>
+          <w:szCs w:val="24"/>
+          <w:lang w:eastAsia="es-AR"/>
+        </w:rPr>
+        <w:t>bus</w:t>
+      </w:r>
+      <w:r>
+        <w:rPr>
+          <w:rFonts w:ascii="Times New Roman" w:eastAsia="Times New Roman" w:hAnsi="Times New Roman" w:cs="Times New Roman"/>
+          <w:sz w:val="24"/>
+          <w:szCs w:val="24"/>
+          <w:lang w:eastAsia="es-AR"/>
+        </w:rPr>
+        <w:t xml:space="preserve"> (todos en una misma línea de cable), pero para comunicarse usan un </w:t>
+      </w:r>
+      <w:r>
+        <w:rPr>
+          <w:rFonts w:ascii="Times New Roman" w:eastAsia="Times New Roman" w:hAnsi="Times New Roman" w:cs="Times New Roman"/>
+          <w:b/>
+          <w:bCs/>
+          <w:sz w:val="24"/>
+          <w:szCs w:val="24"/>
+          <w:lang w:eastAsia="es-AR"/>
+        </w:rPr>
+        <w:t>token</w:t>
+      </w:r>
+      <w:r>
+        <w:rPr>
+          <w:rFonts w:ascii="Times New Roman" w:eastAsia="Times New Roman" w:hAnsi="Times New Roman" w:cs="Times New Roman"/>
+          <w:sz w:val="24"/>
+          <w:szCs w:val="24"/>
+          <w:lang w:eastAsia="es-AR"/>
+        </w:rPr>
+        <w:t xml:space="preserve"> virtual, que es como un permiso que pasa de un dispositivo a otro. Solo quien tiene el token puede transmitir datos en ese momento.</w:t>
+      </w:r>
+    </w:p>
+    <w:p>
+      <w:pPr>
+        <w:spacing w:before="100" w:beforeAutospacing="1" w:after="100" w:afterAutospacing="1" w:line="240" w:lineRule="auto"/>
+        <w:rPr>
+          <w:rFonts w:ascii="Times New Roman" w:eastAsia="Times New Roman" w:hAnsi="Times New Roman" w:cs="Times New Roman"/>
+          <w:sz w:val="24"/>
+          <w:szCs w:val="24"/>
+          <w:lang w:eastAsia="es-AR"/>
+        </w:rPr>
+      </w:pPr>
+      <w:r>
+        <w:rPr>
+          <w:rFonts w:ascii="Times New Roman" w:eastAsia="Times New Roman" w:hAnsi="Times New Roman" w:cs="Times New Roman"/>
+          <w:sz w:val="24"/>
+          <w:szCs w:val="24"/>
+          <w:lang w:eastAsia="es-AR"/>
+        </w:rPr>
+        <w:t>Era una forma de evitar que dos dispositivos hablaran al mismo tiempo y se produjeran choques de datos (colisiones).</w:t>
+      </w:r>
+    </w:p>
+    <w:p>
+      <w:pPr>
+        <w:spacing w:before="100" w:beforeAutospacing="1" w:after="100" w:afterAutospacing="1" w:line="240" w:lineRule="auto"/>
+        <w:rPr>
+          <w:rFonts w:ascii="Times New Roman" w:eastAsia="Times New Roman" w:hAnsi="Times New Roman" w:cs="Times New Roman"/>
+          <w:sz w:val="24"/>
+          <w:szCs w:val="24"/>
+          <w:lang w:eastAsia="es-AR"/>
+        </w:rPr>
+      </w:pPr>
+      <w:r>
+        <w:rPr>
+          <w:rFonts w:ascii="Times New Roman" w:eastAsia="Times New Roman" w:hAnsi="Times New Roman" w:cs="Times New Roman"/>
+          <w:sz w:val="24"/>
+          <w:szCs w:val="24"/>
+          <w:lang w:eastAsia="es-AR"/>
+        </w:rPr>
+        <w:br/>
+      </w:r>
+      <w:r>
+        <w:rPr>
+          <w:rFonts w:ascii="Times New Roman" w:eastAsia="Times New Roman" w:hAnsi="Times New Roman" w:cs="Times New Roman"/>
+          <w:sz w:val="24"/>
+          <w:szCs w:val="24"/>
+          <w:lang w:eastAsia="es-AR"/>
+        </w:rPr>
+        <w:t>Debemos mencionar que este</w:t>
+      </w:r>
+      <w:r>
+        <w:rPr>
+          <w:rFonts w:ascii="Times New Roman" w:eastAsia="Times New Roman" w:hAnsi="Times New Roman" w:cs="Times New Roman"/>
+          <w:sz w:val="24"/>
+          <w:szCs w:val="24"/>
+          <w:lang w:eastAsia="es-AR"/>
+        </w:rPr>
+        <w:t xml:space="preserve"> estándar </w:t>
+      </w:r>
+      <w:r>
+        <w:rPr>
+          <w:rFonts w:ascii="Times New Roman" w:eastAsia="Times New Roman" w:hAnsi="Times New Roman" w:cs="Times New Roman"/>
+          <w:b/>
+          <w:bCs/>
+          <w:sz w:val="24"/>
+          <w:szCs w:val="24"/>
+          <w:lang w:eastAsia="es-AR"/>
+        </w:rPr>
+        <w:t>prácticamente no se usa más</w:t>
+      </w:r>
+      <w:r>
+        <w:rPr>
+          <w:rFonts w:ascii="Times New Roman" w:eastAsia="Times New Roman" w:hAnsi="Times New Roman" w:cs="Times New Roman"/>
+          <w:sz w:val="24"/>
+          <w:szCs w:val="24"/>
+          <w:lang w:eastAsia="es-AR"/>
+        </w:rPr>
+        <w:t xml:space="preserve"> hoy en día, porque tecnologías como Ethernet (802.3) resultaron mucho más simples, rápidas y económicas.</w:t>
+      </w:r>
+    </w:p>
+    <w:p>
+      <w:pPr>
+        <w:spacing w:before="100" w:beforeAutospacing="1" w:after="100" w:afterAutospacing="1" w:line="240" w:lineRule="auto"/>
+        <w:rPr>
+          <w:rFonts w:ascii="Times New Roman" w:eastAsia="Times New Roman" w:hAnsi="Times New Roman" w:cs="Times New Roman"/>
+          <w:sz w:val="24"/>
+          <w:szCs w:val="24"/>
+          <w:lang w:eastAsia="es-AR"/>
+        </w:rPr>
+      </w:pPr>
+    </w:p>
+    <w:p>
+      <w:pPr>
+        <w:spacing w:before="100" w:beforeAutospacing="1" w:after="100" w:afterAutospacing="1" w:line="240" w:lineRule="auto"/>
+        <w:rPr>
+          <w:rFonts w:ascii="Times New Roman" w:eastAsia="Times New Roman" w:hAnsi="Times New Roman" w:cs="Times New Roman"/>
+          <w:b/>
+          <w:bCs/>
+          <w:color w:val="FF0000"/>
+          <w:sz w:val="28"/>
+          <w:szCs w:val="28"/>
+          <w:lang w:eastAsia="es-AR"/>
+        </w:rPr>
+      </w:pPr>
+      <w:r>
+        <w:rPr>
+          <w:rFonts w:ascii="Times New Roman" w:eastAsia="Times New Roman" w:hAnsi="Times New Roman" w:cs="Times New Roman"/>
+          <w:b/>
+          <w:bCs/>
+          <w:color w:val="FF0000"/>
+          <w:sz w:val="28"/>
+          <w:szCs w:val="28"/>
+          <w:lang w:eastAsia="es-AR"/>
+        </w:rPr>
+        <w:t>31)</w:t>
+      </w:r>
+    </w:p>
+    <w:p>
+      <w:pPr>
+        <w:spacing w:before="100" w:beforeAutospacing="1" w:after="100" w:afterAutospacing="1" w:line="240" w:lineRule="auto"/>
+        <w:rPr>
+          <w:rFonts w:ascii="Times New Roman" w:eastAsia="Times New Roman" w:hAnsi="Times New Roman" w:cs="Times New Roman"/>
+          <w:sz w:val="24"/>
+          <w:szCs w:val="24"/>
+          <w:lang w:eastAsia="es-AR"/>
+        </w:rPr>
+      </w:pPr>
+      <w:r>
+        <w:rPr>
+          <w:rFonts w:ascii="Times New Roman" w:eastAsia="Times New Roman" w:hAnsi="Times New Roman" w:cs="Times New Roman"/>
+          <w:b/>
+          <w:bCs/>
+          <w:sz w:val="24"/>
+          <w:szCs w:val="24"/>
+          <w:lang w:eastAsia="es-AR"/>
+        </w:rPr>
+        <w:t>Protocolos para enviar y recibir correo:</w:t>
+      </w:r>
+    </w:p>
+    <w:p>
+      <w:pPr>
+        <w:numPr>
+          <w:ilvl w:val="0"/>
+          <w:numId w:val="12"/>
+        </w:numPr>
+        <w:spacing w:before="100" w:beforeAutospacing="1" w:after="100" w:afterAutospacing="1" w:line="240" w:lineRule="auto"/>
+        <w:rPr>
+          <w:rFonts w:ascii="Times New Roman" w:eastAsia="Times New Roman" w:hAnsi="Times New Roman" w:cs="Times New Roman"/>
+          <w:sz w:val="24"/>
+          <w:szCs w:val="24"/>
+          <w:lang w:eastAsia="es-AR"/>
+        </w:rPr>
+      </w:pPr>
+      <w:r>
+        <w:rPr>
+          <w:rFonts w:ascii="Times New Roman" w:eastAsia="Times New Roman" w:hAnsi="Times New Roman" w:cs="Times New Roman"/>
+          <w:b/>
+          <w:bCs/>
+          <w:sz w:val="24"/>
+          <w:szCs w:val="24"/>
+          <w:lang w:eastAsia="es-AR"/>
+        </w:rPr>
+        <w:t>Para enviar correos electrónicos:</w:t>
+      </w:r>
+    </w:p>
+    <w:p>
+      <w:pPr>
+        <w:numPr>
+          <w:ilvl w:val="1"/>
+          <w:numId w:val="12"/>
+        </w:numPr>
+        <w:spacing w:before="100" w:beforeAutospacing="1" w:after="100" w:afterAutospacing="1" w:line="240" w:lineRule="auto"/>
+        <w:rPr>
+          <w:rFonts w:ascii="Times New Roman" w:eastAsia="Times New Roman" w:hAnsi="Times New Roman" w:cs="Times New Roman"/>
+          <w:sz w:val="24"/>
+          <w:szCs w:val="24"/>
+          <w:lang w:eastAsia="es-AR"/>
+        </w:rPr>
+      </w:pPr>
+      <w:r>
+        <w:rPr>
+          <w:rFonts w:ascii="Times New Roman" w:eastAsia="Times New Roman" w:hAnsi="Times New Roman" w:cs="Times New Roman"/>
+          <w:b/>
+          <w:bCs/>
+          <w:sz w:val="24"/>
+          <w:szCs w:val="24"/>
+          <w:lang w:eastAsia="es-AR"/>
+        </w:rPr>
+        <w:t xml:space="preserve">SMTP (Simple Mail Transfer </w:t>
+      </w:r>
+      <w:proofErr w:type="spellStart"/>
+      <w:r>
+        <w:rPr>
+          <w:rFonts w:ascii="Times New Roman" w:eastAsia="Times New Roman" w:hAnsi="Times New Roman" w:cs="Times New Roman"/>
+          <w:b/>
+          <w:bCs/>
+          <w:sz w:val="24"/>
+          <w:szCs w:val="24"/>
+          <w:lang w:eastAsia="es-AR"/>
+        </w:rPr>
+        <w:t>Protocol</w:t>
+      </w:r>
+      <w:proofErr w:type="spellEnd"/>
+      <w:r>
+        <w:rPr>
+          <w:rFonts w:ascii="Times New Roman" w:eastAsia="Times New Roman" w:hAnsi="Times New Roman" w:cs="Times New Roman"/>
+          <w:b/>
+          <w:bCs/>
+          <w:sz w:val="24"/>
+          <w:szCs w:val="24"/>
+          <w:lang w:eastAsia="es-AR"/>
+        </w:rPr>
+        <w:t>):</w:t>
+      </w:r>
+      <w:r>
+        <w:rPr>
+          <w:rFonts w:ascii="Times New Roman" w:eastAsia="Times New Roman" w:hAnsi="Times New Roman" w:cs="Times New Roman"/>
+          <w:sz w:val="24"/>
+          <w:szCs w:val="24"/>
+          <w:lang w:eastAsia="es-AR"/>
+        </w:rPr>
+        <w:br/>
+        <w:t>Es el protocolo que se encarga de enviar los correos desde el dispositivo del usuario hasta el servidor de correo, o entre servidores.</w:t>
+      </w:r>
+    </w:p>
+    <w:p>
+      <w:pPr>
+        <w:numPr>
+          <w:ilvl w:val="0"/>
+          <w:numId w:val="12"/>
+        </w:numPr>
+        <w:spacing w:before="100" w:beforeAutospacing="1" w:after="100" w:afterAutospacing="1" w:line="240" w:lineRule="auto"/>
+        <w:rPr>
+          <w:rFonts w:ascii="Times New Roman" w:eastAsia="Times New Roman" w:hAnsi="Times New Roman" w:cs="Times New Roman"/>
+          <w:sz w:val="24"/>
+          <w:szCs w:val="24"/>
+          <w:lang w:eastAsia="es-AR"/>
+        </w:rPr>
+      </w:pPr>
+      <w:r>
+        <w:rPr>
+          <w:rFonts w:ascii="Times New Roman" w:eastAsia="Times New Roman" w:hAnsi="Times New Roman" w:cs="Times New Roman"/>
+          <w:b/>
+          <w:bCs/>
+          <w:sz w:val="24"/>
+          <w:szCs w:val="24"/>
+          <w:lang w:eastAsia="es-AR"/>
+        </w:rPr>
+        <w:t>Para recibir correos electrónicos:</w:t>
+      </w:r>
+    </w:p>
+    <w:p>
+      <w:pPr>
+        <w:numPr>
+          <w:ilvl w:val="1"/>
+          <w:numId w:val="12"/>
+        </w:numPr>
+        <w:spacing w:before="100" w:beforeAutospacing="1" w:after="100" w:afterAutospacing="1" w:line="240" w:lineRule="auto"/>
+        <w:rPr>
+          <w:rFonts w:ascii="Times New Roman" w:eastAsia="Times New Roman" w:hAnsi="Times New Roman" w:cs="Times New Roman"/>
+          <w:sz w:val="24"/>
+          <w:szCs w:val="24"/>
+          <w:lang w:eastAsia="es-AR"/>
+        </w:rPr>
+      </w:pPr>
+      <w:r>
+        <w:rPr>
+          <w:rFonts w:ascii="Times New Roman" w:eastAsia="Times New Roman" w:hAnsi="Times New Roman" w:cs="Times New Roman"/>
+          <w:b/>
+          <w:bCs/>
+          <w:sz w:val="24"/>
+          <w:szCs w:val="24"/>
+          <w:lang w:eastAsia="es-AR"/>
+        </w:rPr>
+        <w:t xml:space="preserve">POP3 (Post Office </w:t>
+      </w:r>
+      <w:proofErr w:type="spellStart"/>
+      <w:r>
+        <w:rPr>
+          <w:rFonts w:ascii="Times New Roman" w:eastAsia="Times New Roman" w:hAnsi="Times New Roman" w:cs="Times New Roman"/>
+          <w:b/>
+          <w:bCs/>
+          <w:sz w:val="24"/>
+          <w:szCs w:val="24"/>
+          <w:lang w:eastAsia="es-AR"/>
+        </w:rPr>
+        <w:t>Protocol</w:t>
+      </w:r>
+      <w:proofErr w:type="spellEnd"/>
+      <w:r>
+        <w:rPr>
+          <w:rFonts w:ascii="Times New Roman" w:eastAsia="Times New Roman" w:hAnsi="Times New Roman" w:cs="Times New Roman"/>
+          <w:b/>
+          <w:bCs/>
+          <w:sz w:val="24"/>
+          <w:szCs w:val="24"/>
+          <w:lang w:eastAsia="es-AR"/>
+        </w:rPr>
+        <w:t xml:space="preserve"> </w:t>
+      </w:r>
+      <w:proofErr w:type="spellStart"/>
+      <w:r>
+        <w:rPr>
+          <w:rFonts w:ascii="Times New Roman" w:eastAsia="Times New Roman" w:hAnsi="Times New Roman" w:cs="Times New Roman"/>
+          <w:b/>
+          <w:bCs/>
+          <w:sz w:val="24"/>
+          <w:szCs w:val="24"/>
+          <w:lang w:eastAsia="es-AR"/>
+        </w:rPr>
+        <w:t>version</w:t>
+      </w:r>
+      <w:proofErr w:type="spellEnd"/>
+      <w:r>
+        <w:rPr>
+          <w:rFonts w:ascii="Times New Roman" w:eastAsia="Times New Roman" w:hAnsi="Times New Roman" w:cs="Times New Roman"/>
+          <w:b/>
+          <w:bCs/>
+          <w:sz w:val="24"/>
+          <w:szCs w:val="24"/>
+          <w:lang w:eastAsia="es-AR"/>
+        </w:rPr>
+        <w:t xml:space="preserve"> 3):</w:t>
+      </w:r>
+      <w:r>
+        <w:rPr>
+          <w:rFonts w:ascii="Times New Roman" w:eastAsia="Times New Roman" w:hAnsi="Times New Roman" w:cs="Times New Roman"/>
+          <w:sz w:val="24"/>
+          <w:szCs w:val="24"/>
+          <w:lang w:eastAsia="es-AR"/>
+        </w:rPr>
+        <w:br/>
+        <w:t>Permite descargar los correos desde el servidor al dispositivo. Normalmente, una vez descargados, los correos se borran del servidor.</w:t>
+      </w:r>
+    </w:p>
+    <w:p>
+      <w:pPr>
+        <w:numPr>
+          <w:ilvl w:val="1"/>
+          <w:numId w:val="12"/>
+        </w:numPr>
+        <w:spacing w:before="100" w:beforeAutospacing="1" w:after="100" w:afterAutospacing="1" w:line="240" w:lineRule="auto"/>
+        <w:rPr>
+          <w:rFonts w:ascii="Times New Roman" w:eastAsia="Times New Roman" w:hAnsi="Times New Roman" w:cs="Times New Roman"/>
+          <w:sz w:val="24"/>
+          <w:szCs w:val="24"/>
+          <w:lang w:eastAsia="es-AR"/>
+        </w:rPr>
+      </w:pPr>
+      <w:r>
+        <w:rPr>
+          <w:rFonts w:ascii="Times New Roman" w:eastAsia="Times New Roman" w:hAnsi="Times New Roman" w:cs="Times New Roman"/>
+          <w:b/>
+          <w:bCs/>
+          <w:sz w:val="24"/>
+          <w:szCs w:val="24"/>
+          <w:lang w:eastAsia="es-AR"/>
+        </w:rPr>
+        <w:t xml:space="preserve">IMAP (Internet </w:t>
+      </w:r>
+      <w:proofErr w:type="spellStart"/>
+      <w:r>
+        <w:rPr>
+          <w:rFonts w:ascii="Times New Roman" w:eastAsia="Times New Roman" w:hAnsi="Times New Roman" w:cs="Times New Roman"/>
+          <w:b/>
+          <w:bCs/>
+          <w:sz w:val="24"/>
+          <w:szCs w:val="24"/>
+          <w:lang w:eastAsia="es-AR"/>
+        </w:rPr>
+        <w:t>Message</w:t>
+      </w:r>
+      <w:proofErr w:type="spellEnd"/>
+      <w:r>
+        <w:rPr>
+          <w:rFonts w:ascii="Times New Roman" w:eastAsia="Times New Roman" w:hAnsi="Times New Roman" w:cs="Times New Roman"/>
+          <w:b/>
+          <w:bCs/>
+          <w:sz w:val="24"/>
+          <w:szCs w:val="24"/>
+          <w:lang w:eastAsia="es-AR"/>
+        </w:rPr>
+        <w:t xml:space="preserve"> Access </w:t>
+      </w:r>
+      <w:proofErr w:type="spellStart"/>
+      <w:r>
+        <w:rPr>
+          <w:rFonts w:ascii="Times New Roman" w:eastAsia="Times New Roman" w:hAnsi="Times New Roman" w:cs="Times New Roman"/>
+          <w:b/>
+          <w:bCs/>
+          <w:sz w:val="24"/>
+          <w:szCs w:val="24"/>
+          <w:lang w:eastAsia="es-AR"/>
+        </w:rPr>
+        <w:t>Protocol</w:t>
+      </w:r>
+      <w:proofErr w:type="spellEnd"/>
+      <w:r>
+        <w:rPr>
+          <w:rFonts w:ascii="Times New Roman" w:eastAsia="Times New Roman" w:hAnsi="Times New Roman" w:cs="Times New Roman"/>
+          <w:b/>
+          <w:bCs/>
+          <w:sz w:val="24"/>
+          <w:szCs w:val="24"/>
+          <w:lang w:eastAsia="es-AR"/>
+        </w:rPr>
+        <w:t>):</w:t>
+      </w:r>
+      <w:r>
+        <w:rPr>
+          <w:rFonts w:ascii="Times New Roman" w:eastAsia="Times New Roman" w:hAnsi="Times New Roman" w:cs="Times New Roman"/>
+          <w:sz w:val="24"/>
+          <w:szCs w:val="24"/>
+          <w:lang w:eastAsia="es-AR"/>
+        </w:rPr>
+        <w:br/>
+        <w:t xml:space="preserve">Permite acceder a los correos directamente en el servidor, sin necesidad de descargarlos. Es útil para ver los mismos correos desde varios dispositivos (como el celular, la computadora y la </w:t>
+      </w:r>
+      <w:proofErr w:type="spellStart"/>
+      <w:r>
+        <w:rPr>
+          <w:rFonts w:ascii="Times New Roman" w:eastAsia="Times New Roman" w:hAnsi="Times New Roman" w:cs="Times New Roman"/>
+          <w:sz w:val="24"/>
+          <w:szCs w:val="24"/>
+          <w:lang w:eastAsia="es-AR"/>
+        </w:rPr>
+        <w:t>tablet</w:t>
+      </w:r>
+      <w:proofErr w:type="spellEnd"/>
+      <w:r>
+        <w:rPr>
+          <w:rFonts w:ascii="Times New Roman" w:eastAsia="Times New Roman" w:hAnsi="Times New Roman" w:cs="Times New Roman"/>
+          <w:sz w:val="24"/>
+          <w:szCs w:val="24"/>
+          <w:lang w:eastAsia="es-AR"/>
+        </w:rPr>
+        <w:t>).</w:t>
+      </w:r>
+    </w:p>
+    <w:p>
+      <w:pPr>
+        <w:spacing w:before="100" w:beforeAutospacing="1" w:after="100" w:afterAutospacing="1" w:line="240" w:lineRule="auto"/>
+        <w:rPr>
+          <w:rFonts w:ascii="Times New Roman" w:eastAsia="Times New Roman" w:hAnsi="Times New Roman" w:cs="Times New Roman"/>
+          <w:sz w:val="24"/>
+          <w:szCs w:val="24"/>
+          <w:lang w:eastAsia="es-AR"/>
+        </w:rPr>
+      </w:pPr>
+      <w:r>
+        <w:rPr>
+          <w:rFonts w:ascii="Times New Roman" w:eastAsia="Times New Roman" w:hAnsi="Times New Roman" w:cs="Times New Roman"/>
+          <w:b/>
+          <w:bCs/>
+          <w:sz w:val="24"/>
+          <w:szCs w:val="24"/>
+          <w:lang w:eastAsia="es-AR"/>
+        </w:rPr>
+        <w:t>Resum</w:t>
+      </w:r>
+      <w:r>
+        <w:rPr>
+          <w:rFonts w:ascii="Times New Roman" w:eastAsia="Times New Roman" w:hAnsi="Times New Roman" w:cs="Times New Roman"/>
+          <w:b/>
+          <w:bCs/>
+          <w:sz w:val="24"/>
+          <w:szCs w:val="24"/>
+          <w:lang w:eastAsia="es-AR"/>
+        </w:rPr>
+        <w:t>iendo</w:t>
+      </w:r>
+      <w:r>
+        <w:rPr>
+          <w:rFonts w:ascii="Times New Roman" w:eastAsia="Times New Roman" w:hAnsi="Times New Roman" w:cs="Times New Roman"/>
+          <w:b/>
+          <w:bCs/>
+          <w:sz w:val="24"/>
+          <w:szCs w:val="24"/>
+          <w:lang w:eastAsia="es-AR"/>
+        </w:rPr>
+        <w:t>:</w:t>
+      </w:r>
+    </w:p>
+    <w:p>
+      <w:pPr>
+        <w:numPr>
+          <w:ilvl w:val="0"/>
+          <w:numId w:val="13"/>
+        </w:numPr>
+        <w:spacing w:before="100" w:beforeAutospacing="1" w:after="100" w:afterAutospacing="1" w:line="240" w:lineRule="auto"/>
+        <w:rPr>
+          <w:rFonts w:ascii="Times New Roman" w:eastAsia="Times New Roman" w:hAnsi="Times New Roman" w:cs="Times New Roman"/>
+          <w:sz w:val="24"/>
+          <w:szCs w:val="24"/>
+          <w:lang w:eastAsia="es-AR"/>
+        </w:rPr>
+      </w:pPr>
+      <w:r>
+        <w:rPr>
+          <w:rFonts w:ascii="Times New Roman" w:eastAsia="Times New Roman" w:hAnsi="Times New Roman" w:cs="Times New Roman"/>
+          <w:b/>
+          <w:bCs/>
+          <w:sz w:val="24"/>
+          <w:szCs w:val="24"/>
+          <w:lang w:eastAsia="es-AR"/>
+        </w:rPr>
+        <w:t>SMTP</w:t>
+      </w:r>
+      <w:r>
+        <w:rPr>
+          <w:rFonts w:ascii="Times New Roman" w:eastAsia="Times New Roman" w:hAnsi="Times New Roman" w:cs="Times New Roman"/>
+          <w:sz w:val="24"/>
+          <w:szCs w:val="24"/>
+          <w:lang w:eastAsia="es-AR"/>
+        </w:rPr>
+        <w:t xml:space="preserve"> se usa para </w:t>
+      </w:r>
+      <w:r>
+        <w:rPr>
+          <w:rFonts w:ascii="Times New Roman" w:eastAsia="Times New Roman" w:hAnsi="Times New Roman" w:cs="Times New Roman"/>
+          <w:b/>
+          <w:bCs/>
+          <w:sz w:val="24"/>
+          <w:szCs w:val="24"/>
+          <w:lang w:eastAsia="es-AR"/>
+        </w:rPr>
+        <w:t>enviar</w:t>
+      </w:r>
+      <w:r>
+        <w:rPr>
+          <w:rFonts w:ascii="Times New Roman" w:eastAsia="Times New Roman" w:hAnsi="Times New Roman" w:cs="Times New Roman"/>
+          <w:sz w:val="24"/>
+          <w:szCs w:val="24"/>
+          <w:lang w:eastAsia="es-AR"/>
+        </w:rPr>
+        <w:t xml:space="preserve"> correos.</w:t>
+      </w:r>
+    </w:p>
+    <w:p>
+      <w:pPr>
+        <w:numPr>
+          <w:ilvl w:val="0"/>
+          <w:numId w:val="13"/>
+        </w:numPr>
+        <w:spacing w:before="100" w:beforeAutospacing="1" w:after="100" w:afterAutospacing="1" w:line="240" w:lineRule="auto"/>
+        <w:rPr>
+          <w:rFonts w:ascii="Times New Roman" w:eastAsia="Times New Roman" w:hAnsi="Times New Roman" w:cs="Times New Roman"/>
+          <w:sz w:val="24"/>
+          <w:szCs w:val="24"/>
+          <w:lang w:eastAsia="es-AR"/>
+        </w:rPr>
+      </w:pPr>
+      <w:r>
+        <w:rPr>
+          <w:rFonts w:ascii="Times New Roman" w:eastAsia="Times New Roman" w:hAnsi="Times New Roman" w:cs="Times New Roman"/>
+          <w:b/>
+          <w:bCs/>
+          <w:sz w:val="24"/>
+          <w:szCs w:val="24"/>
+          <w:lang w:eastAsia="es-AR"/>
+        </w:rPr>
+        <w:t>POP3</w:t>
+      </w:r>
+      <w:r>
+        <w:rPr>
+          <w:rFonts w:ascii="Times New Roman" w:eastAsia="Times New Roman" w:hAnsi="Times New Roman" w:cs="Times New Roman"/>
+          <w:sz w:val="24"/>
+          <w:szCs w:val="24"/>
+          <w:lang w:eastAsia="es-AR"/>
+        </w:rPr>
+        <w:t xml:space="preserve"> o </w:t>
+      </w:r>
+      <w:r>
+        <w:rPr>
+          <w:rFonts w:ascii="Times New Roman" w:eastAsia="Times New Roman" w:hAnsi="Times New Roman" w:cs="Times New Roman"/>
+          <w:b/>
+          <w:bCs/>
+          <w:sz w:val="24"/>
+          <w:szCs w:val="24"/>
+          <w:lang w:eastAsia="es-AR"/>
+        </w:rPr>
+        <w:t>IMAP</w:t>
+      </w:r>
+      <w:r>
+        <w:rPr>
+          <w:rFonts w:ascii="Times New Roman" w:eastAsia="Times New Roman" w:hAnsi="Times New Roman" w:cs="Times New Roman"/>
+          <w:sz w:val="24"/>
+          <w:szCs w:val="24"/>
+          <w:lang w:eastAsia="es-AR"/>
+        </w:rPr>
+        <w:t xml:space="preserve"> se usan para </w:t>
+      </w:r>
+      <w:r>
+        <w:rPr>
+          <w:rFonts w:ascii="Times New Roman" w:eastAsia="Times New Roman" w:hAnsi="Times New Roman" w:cs="Times New Roman"/>
+          <w:b/>
+          <w:bCs/>
+          <w:sz w:val="24"/>
+          <w:szCs w:val="24"/>
+          <w:lang w:eastAsia="es-AR"/>
+        </w:rPr>
+        <w:t>recibir</w:t>
+      </w:r>
+      <w:r>
+        <w:rPr>
+          <w:rFonts w:ascii="Times New Roman" w:eastAsia="Times New Roman" w:hAnsi="Times New Roman" w:cs="Times New Roman"/>
+          <w:sz w:val="24"/>
+          <w:szCs w:val="24"/>
+          <w:lang w:eastAsia="es-AR"/>
+        </w:rPr>
+        <w:t xml:space="preserve"> correos.</w:t>
+      </w:r>
+    </w:p>
+    <w:p>
+      <w:pPr>
+        <w:spacing w:before="100" w:beforeAutospacing="1" w:after="100" w:afterAutospacing="1" w:line="240" w:lineRule="auto"/>
+        <w:rPr>
+          <w:rFonts w:ascii="Times New Roman" w:eastAsia="Times New Roman" w:hAnsi="Times New Roman" w:cs="Times New Roman"/>
+          <w:b/>
+          <w:bCs/>
+          <w:color w:val="FF0000"/>
+          <w:sz w:val="28"/>
+          <w:szCs w:val="28"/>
+          <w:lang w:eastAsia="es-AR"/>
+        </w:rPr>
+      </w:pPr>
+      <w:r>
+        <w:rPr>
+          <w:rFonts w:ascii="Times New Roman" w:eastAsia="Times New Roman" w:hAnsi="Times New Roman" w:cs="Times New Roman"/>
+          <w:b/>
+          <w:bCs/>
+          <w:color w:val="FF0000"/>
+          <w:sz w:val="28"/>
+          <w:szCs w:val="28"/>
+          <w:lang w:eastAsia="es-AR"/>
+        </w:rPr>
+        <w:t>32)</w:t>
+      </w:r>
+    </w:p>
+    <w:p>
+      <w:pPr>
+        <w:spacing w:before="100" w:beforeAutospacing="1" w:after="100" w:afterAutospacing="1" w:line="240" w:lineRule="auto"/>
+        <w:rPr>
+          <w:rFonts w:ascii="Times New Roman" w:eastAsia="Times New Roman" w:hAnsi="Times New Roman" w:cs="Times New Roman"/>
+          <w:sz w:val="24"/>
+          <w:szCs w:val="24"/>
+          <w:lang w:eastAsia="es-AR"/>
+        </w:rPr>
+      </w:pPr>
+      <w:r>
+        <w:rPr>
+          <w:rFonts w:ascii="Times New Roman" w:eastAsia="Times New Roman" w:hAnsi="Times New Roman" w:cs="Times New Roman"/>
+          <w:b/>
+          <w:bCs/>
+          <w:sz w:val="24"/>
+          <w:szCs w:val="24"/>
+          <w:lang w:eastAsia="es-AR"/>
+        </w:rPr>
+        <w:t>¿Qué protocolo puede usarse para leer correo recibido?</w:t>
+      </w:r>
+    </w:p>
+    <w:p>
+      <w:pPr>
+        <w:spacing w:before="100" w:beforeAutospacing="1" w:after="100" w:afterAutospacing="1" w:line="240" w:lineRule="auto"/>
+      </w:pPr>
+      <w:r>
+        <w:t xml:space="preserve">Tanto </w:t>
+      </w:r>
+      <w:r>
+        <w:rPr>
+          <w:rStyle w:val="Textoennegrita"/>
+        </w:rPr>
+        <w:t>POP3</w:t>
+      </w:r>
+      <w:r>
+        <w:t xml:space="preserve"> como </w:t>
+      </w:r>
+      <w:r>
+        <w:rPr>
+          <w:rStyle w:val="Textoennegrita"/>
+        </w:rPr>
+        <w:t>IMAP</w:t>
+      </w:r>
+      <w:r>
+        <w:t xml:space="preserve"> permiten leer correos recibidos, pero </w:t>
+      </w:r>
+      <w:r>
+        <w:rPr>
+          <w:rStyle w:val="Textoennegrita"/>
+        </w:rPr>
+        <w:t>IMAP</w:t>
+      </w:r>
+      <w:r>
+        <w:t xml:space="preserve"> es más flexible si </w:t>
+      </w:r>
+      <w:proofErr w:type="spellStart"/>
+      <w:r>
+        <w:t>usás</w:t>
+      </w:r>
+      <w:proofErr w:type="spellEnd"/>
+      <w:r>
+        <w:t xml:space="preserve"> varios dispositivos.</w:t>
+      </w:r>
+      <w:r>
+        <w:t xml:space="preserve"> (En la respuesta </w:t>
+      </w:r>
+      <w:r>
+        <w:rPr>
+          <w:b/>
+          <w:bCs/>
+          <w:sz w:val="24"/>
+          <w:szCs w:val="24"/>
+        </w:rPr>
+        <w:t>31</w:t>
+      </w:r>
+      <w:r>
+        <w:t xml:space="preserve"> se mencionan y describen ambos).</w:t>
+      </w:r>
+    </w:p>
+    <w:p>
+      <w:pPr>
+        <w:spacing w:before="100" w:beforeAutospacing="1" w:after="100" w:afterAutospacing="1" w:line="240" w:lineRule="auto"/>
+        <w:rPr>
+          <w:b/>
+          <w:bCs/>
+          <w:color w:val="FF0000"/>
+          <w:sz w:val="28"/>
+          <w:szCs w:val="28"/>
+        </w:rPr>
+      </w:pPr>
+      <w:r>
+        <w:rPr>
+          <w:b/>
+          <w:bCs/>
+          <w:color w:val="FF0000"/>
+          <w:sz w:val="28"/>
+          <w:szCs w:val="28"/>
+        </w:rPr>
+        <w:lastRenderedPageBreak/>
+        <w:t>33)</w:t>
+      </w:r>
+    </w:p>
+    <w:p>
+      <w:pPr>
+        <w:spacing w:before="100" w:beforeAutospacing="1" w:after="100" w:afterAutospacing="1" w:line="240" w:lineRule="auto"/>
+        <w:rPr>
+          <w:rFonts w:ascii="Times New Roman" w:eastAsia="Times New Roman" w:hAnsi="Times New Roman" w:cs="Times New Roman"/>
+          <w:sz w:val="24"/>
+          <w:szCs w:val="24"/>
+          <w:lang w:eastAsia="es-AR"/>
+        </w:rPr>
+      </w:pPr>
+      <w:r>
+        <w:rPr>
+          <w:rFonts w:ascii="Times New Roman" w:eastAsia="Times New Roman" w:hAnsi="Times New Roman" w:cs="Times New Roman"/>
+          <w:b/>
+          <w:bCs/>
+          <w:sz w:val="24"/>
+          <w:szCs w:val="24"/>
+          <w:lang w:eastAsia="es-AR"/>
+        </w:rPr>
+        <w:t>Diferencias entre IPv4 e IPv6:</w:t>
+      </w:r>
+    </w:p>
+    <w:p>
+      <w:pPr>
+        <w:numPr>
+          <w:ilvl w:val="0"/>
+          <w:numId w:val="14"/>
+        </w:numPr>
+        <w:spacing w:before="100" w:beforeAutospacing="1" w:after="100" w:afterAutospacing="1" w:line="240" w:lineRule="auto"/>
+        <w:rPr>
+          <w:rFonts w:ascii="Times New Roman" w:eastAsia="Times New Roman" w:hAnsi="Times New Roman" w:cs="Times New Roman"/>
+          <w:sz w:val="24"/>
+          <w:szCs w:val="24"/>
+          <w:lang w:eastAsia="es-AR"/>
+        </w:rPr>
+      </w:pPr>
+      <w:r>
+        <w:rPr>
+          <w:rFonts w:ascii="Times New Roman" w:eastAsia="Times New Roman" w:hAnsi="Times New Roman" w:cs="Times New Roman"/>
+          <w:b/>
+          <w:bCs/>
+          <w:sz w:val="24"/>
+          <w:szCs w:val="24"/>
+          <w:lang w:eastAsia="es-AR"/>
+        </w:rPr>
+        <w:t>Dirección:</w:t>
+      </w:r>
+    </w:p>
+    <w:p>
+      <w:pPr>
+        <w:numPr>
+          <w:ilvl w:val="1"/>
+          <w:numId w:val="14"/>
+        </w:numPr>
+        <w:spacing w:before="100" w:beforeAutospacing="1" w:after="100" w:afterAutospacing="1" w:line="240" w:lineRule="auto"/>
+        <w:rPr>
+          <w:rFonts w:ascii="Times New Roman" w:eastAsia="Times New Roman" w:hAnsi="Times New Roman" w:cs="Times New Roman"/>
+          <w:sz w:val="24"/>
+          <w:szCs w:val="24"/>
+          <w:lang w:eastAsia="es-AR"/>
+        </w:rPr>
+      </w:pPr>
+      <w:r>
+        <w:rPr>
+          <w:rFonts w:ascii="Times New Roman" w:eastAsia="Times New Roman" w:hAnsi="Times New Roman" w:cs="Times New Roman"/>
+          <w:b/>
+          <w:bCs/>
+          <w:sz w:val="24"/>
+          <w:szCs w:val="24"/>
+          <w:lang w:eastAsia="es-AR"/>
+        </w:rPr>
+        <w:t>IPv4</w:t>
+      </w:r>
+      <w:r>
+        <w:rPr>
+          <w:rFonts w:ascii="Times New Roman" w:eastAsia="Times New Roman" w:hAnsi="Times New Roman" w:cs="Times New Roman"/>
+          <w:sz w:val="24"/>
+          <w:szCs w:val="24"/>
+          <w:lang w:eastAsia="es-AR"/>
+        </w:rPr>
+        <w:t xml:space="preserve"> usa direcciones de 32 </w:t>
+      </w:r>
+      <w:r>
+        <w:rPr>
+          <w:rFonts w:ascii="Times New Roman" w:eastAsia="Times New Roman" w:hAnsi="Times New Roman" w:cs="Times New Roman"/>
+          <w:sz w:val="24"/>
+          <w:szCs w:val="24"/>
+          <w:lang w:eastAsia="es-AR"/>
+        </w:rPr>
+        <w:t>bits.</w:t>
+      </w:r>
+    </w:p>
+    <w:p>
+      <w:pPr>
+        <w:numPr>
+          <w:ilvl w:val="1"/>
+          <w:numId w:val="14"/>
+        </w:numPr>
+        <w:spacing w:before="100" w:beforeAutospacing="1" w:after="100" w:afterAutospacing="1" w:line="240" w:lineRule="auto"/>
+        <w:rPr>
+          <w:rFonts w:ascii="Times New Roman" w:eastAsia="Times New Roman" w:hAnsi="Times New Roman" w:cs="Times New Roman"/>
+          <w:sz w:val="24"/>
+          <w:szCs w:val="24"/>
+          <w:lang w:eastAsia="es-AR"/>
+        </w:rPr>
+      </w:pPr>
+      <w:r>
+        <w:rPr>
+          <w:rFonts w:ascii="Times New Roman" w:eastAsia="Times New Roman" w:hAnsi="Times New Roman" w:cs="Times New Roman"/>
+          <w:b/>
+          <w:bCs/>
+          <w:sz w:val="24"/>
+          <w:szCs w:val="24"/>
+          <w:lang w:eastAsia="es-AR"/>
+        </w:rPr>
+        <w:t>IPv6</w:t>
+      </w:r>
+      <w:r>
+        <w:rPr>
+          <w:rFonts w:ascii="Times New Roman" w:eastAsia="Times New Roman" w:hAnsi="Times New Roman" w:cs="Times New Roman"/>
+          <w:sz w:val="24"/>
+          <w:szCs w:val="24"/>
+          <w:lang w:eastAsia="es-AR"/>
+        </w:rPr>
+        <w:t xml:space="preserve"> usa direcciones de 128 </w:t>
+      </w:r>
+      <w:r>
+        <w:rPr>
+          <w:rFonts w:ascii="Times New Roman" w:eastAsia="Times New Roman" w:hAnsi="Times New Roman" w:cs="Times New Roman"/>
+          <w:sz w:val="24"/>
+          <w:szCs w:val="24"/>
+          <w:lang w:eastAsia="es-AR"/>
+        </w:rPr>
+        <w:t>bits.</w:t>
+      </w:r>
+    </w:p>
+    <w:p>
+      <w:pPr>
+        <w:numPr>
+          <w:ilvl w:val="0"/>
+          <w:numId w:val="14"/>
+        </w:numPr>
+        <w:spacing w:before="100" w:beforeAutospacing="1" w:after="100" w:afterAutospacing="1" w:line="240" w:lineRule="auto"/>
+        <w:rPr>
+          <w:rFonts w:ascii="Times New Roman" w:eastAsia="Times New Roman" w:hAnsi="Times New Roman" w:cs="Times New Roman"/>
+          <w:sz w:val="24"/>
+          <w:szCs w:val="24"/>
+          <w:lang w:eastAsia="es-AR"/>
+        </w:rPr>
+      </w:pPr>
+      <w:r>
+        <w:rPr>
+          <w:rFonts w:ascii="Times New Roman" w:eastAsia="Times New Roman" w:hAnsi="Times New Roman" w:cs="Times New Roman"/>
+          <w:b/>
+          <w:bCs/>
+          <w:sz w:val="24"/>
+          <w:szCs w:val="24"/>
+          <w:lang w:eastAsia="es-AR"/>
+        </w:rPr>
+        <w:t>Cantidad de direcciones disponibles:</w:t>
+      </w:r>
+    </w:p>
+    <w:p>
+      <w:pPr>
+        <w:numPr>
+          <w:ilvl w:val="1"/>
+          <w:numId w:val="14"/>
+        </w:numPr>
+        <w:spacing w:before="100" w:beforeAutospacing="1" w:after="100" w:afterAutospacing="1" w:line="240" w:lineRule="auto"/>
+        <w:rPr>
+          <w:rFonts w:ascii="Times New Roman" w:eastAsia="Times New Roman" w:hAnsi="Times New Roman" w:cs="Times New Roman"/>
+          <w:sz w:val="24"/>
+          <w:szCs w:val="24"/>
+          <w:lang w:eastAsia="es-AR"/>
+        </w:rPr>
+      </w:pPr>
+      <w:r>
+        <w:rPr>
+          <w:rFonts w:ascii="Times New Roman" w:eastAsia="Times New Roman" w:hAnsi="Times New Roman" w:cs="Times New Roman"/>
+          <w:b/>
+          <w:bCs/>
+          <w:sz w:val="24"/>
+          <w:szCs w:val="24"/>
+          <w:lang w:eastAsia="es-AR"/>
+        </w:rPr>
+        <w:t>IPv4</w:t>
+      </w:r>
+      <w:r>
+        <w:rPr>
+          <w:rFonts w:ascii="Times New Roman" w:eastAsia="Times New Roman" w:hAnsi="Times New Roman" w:cs="Times New Roman"/>
+          <w:sz w:val="24"/>
+          <w:szCs w:val="24"/>
+          <w:lang w:eastAsia="es-AR"/>
+        </w:rPr>
+        <w:t xml:space="preserve"> puede generar aproximadamente </w:t>
+      </w:r>
+      <w:r>
+        <w:rPr>
+          <w:rFonts w:ascii="Times New Roman" w:eastAsia="Times New Roman" w:hAnsi="Times New Roman" w:cs="Times New Roman"/>
+          <w:b/>
+          <w:bCs/>
+          <w:sz w:val="24"/>
+          <w:szCs w:val="24"/>
+          <w:lang w:eastAsia="es-AR"/>
+        </w:rPr>
+        <w:t>4.300 millones</w:t>
+      </w:r>
+      <w:r>
+        <w:rPr>
+          <w:rFonts w:ascii="Times New Roman" w:eastAsia="Times New Roman" w:hAnsi="Times New Roman" w:cs="Times New Roman"/>
+          <w:sz w:val="24"/>
+          <w:szCs w:val="24"/>
+          <w:lang w:eastAsia="es-AR"/>
+        </w:rPr>
+        <w:t xml:space="preserve"> de direcciones.</w:t>
+      </w:r>
+    </w:p>
+    <w:p>
+      <w:pPr>
+        <w:numPr>
+          <w:ilvl w:val="1"/>
+          <w:numId w:val="14"/>
+        </w:numPr>
+        <w:spacing w:before="100" w:beforeAutospacing="1" w:after="100" w:afterAutospacing="1" w:line="240" w:lineRule="auto"/>
+        <w:rPr>
+          <w:rFonts w:ascii="Times New Roman" w:eastAsia="Times New Roman" w:hAnsi="Times New Roman" w:cs="Times New Roman"/>
+          <w:sz w:val="24"/>
+          <w:szCs w:val="24"/>
+          <w:lang w:eastAsia="es-AR"/>
+        </w:rPr>
+      </w:pPr>
+      <w:r>
+        <w:rPr>
+          <w:rFonts w:ascii="Times New Roman" w:eastAsia="Times New Roman" w:hAnsi="Times New Roman" w:cs="Times New Roman"/>
+          <w:b/>
+          <w:bCs/>
+          <w:sz w:val="24"/>
+          <w:szCs w:val="24"/>
+          <w:lang w:eastAsia="es-AR"/>
+        </w:rPr>
+        <w:t>IPv6</w:t>
+      </w:r>
+      <w:r>
+        <w:rPr>
+          <w:rFonts w:ascii="Times New Roman" w:eastAsia="Times New Roman" w:hAnsi="Times New Roman" w:cs="Times New Roman"/>
+          <w:sz w:val="24"/>
+          <w:szCs w:val="24"/>
+          <w:lang w:eastAsia="es-AR"/>
+        </w:rPr>
+        <w:t xml:space="preserve"> puede generar una cantidad </w:t>
+      </w:r>
+      <w:r>
+        <w:rPr>
+          <w:rFonts w:ascii="Times New Roman" w:eastAsia="Times New Roman" w:hAnsi="Times New Roman" w:cs="Times New Roman"/>
+          <w:b/>
+          <w:bCs/>
+          <w:sz w:val="24"/>
+          <w:szCs w:val="24"/>
+          <w:lang w:eastAsia="es-AR"/>
+        </w:rPr>
+        <w:t>prácticamente infinita</w:t>
+      </w:r>
+      <w:r>
+        <w:rPr>
+          <w:rFonts w:ascii="Times New Roman" w:eastAsia="Times New Roman" w:hAnsi="Times New Roman" w:cs="Times New Roman"/>
+          <w:sz w:val="24"/>
+          <w:szCs w:val="24"/>
+          <w:lang w:eastAsia="es-AR"/>
+        </w:rPr>
+        <w:t xml:space="preserve"> de direcciones.</w:t>
+      </w:r>
+    </w:p>
+    <w:p>
+      <w:pPr>
+        <w:numPr>
+          <w:ilvl w:val="0"/>
+          <w:numId w:val="14"/>
+        </w:numPr>
+        <w:spacing w:before="100" w:beforeAutospacing="1" w:after="100" w:afterAutospacing="1" w:line="240" w:lineRule="auto"/>
+        <w:rPr>
+          <w:rFonts w:ascii="Times New Roman" w:eastAsia="Times New Roman" w:hAnsi="Times New Roman" w:cs="Times New Roman"/>
+          <w:sz w:val="24"/>
+          <w:szCs w:val="24"/>
+          <w:lang w:eastAsia="es-AR"/>
+        </w:rPr>
+      </w:pPr>
+      <w:r>
+        <w:rPr>
+          <w:rFonts w:ascii="Times New Roman" w:eastAsia="Times New Roman" w:hAnsi="Times New Roman" w:cs="Times New Roman"/>
+          <w:b/>
+          <w:bCs/>
+          <w:sz w:val="24"/>
+          <w:szCs w:val="24"/>
+          <w:lang w:eastAsia="es-AR"/>
+        </w:rPr>
+        <w:t>Formato:</w:t>
+      </w:r>
+    </w:p>
+    <w:p>
+      <w:pPr>
+        <w:numPr>
+          <w:ilvl w:val="1"/>
+          <w:numId w:val="14"/>
+        </w:numPr>
+        <w:spacing w:before="100" w:beforeAutospacing="1" w:after="100" w:afterAutospacing="1" w:line="240" w:lineRule="auto"/>
+        <w:rPr>
+          <w:rFonts w:ascii="Times New Roman" w:eastAsia="Times New Roman" w:hAnsi="Times New Roman" w:cs="Times New Roman"/>
+          <w:sz w:val="24"/>
+          <w:szCs w:val="24"/>
+          <w:lang w:eastAsia="es-AR"/>
+        </w:rPr>
+      </w:pPr>
+      <w:r>
+        <w:rPr>
+          <w:rFonts w:ascii="Times New Roman" w:eastAsia="Times New Roman" w:hAnsi="Times New Roman" w:cs="Times New Roman"/>
+          <w:b/>
+          <w:bCs/>
+          <w:sz w:val="24"/>
+          <w:szCs w:val="24"/>
+          <w:lang w:eastAsia="es-AR"/>
+        </w:rPr>
+        <w:t>IPv4</w:t>
+      </w:r>
+      <w:r>
+        <w:rPr>
+          <w:rFonts w:ascii="Times New Roman" w:eastAsia="Times New Roman" w:hAnsi="Times New Roman" w:cs="Times New Roman"/>
+          <w:sz w:val="24"/>
+          <w:szCs w:val="24"/>
+          <w:lang w:eastAsia="es-AR"/>
+        </w:rPr>
+        <w:t xml:space="preserve"> usa números separados por puntos.</w:t>
+      </w:r>
+    </w:p>
+    <w:p>
+      <w:pPr>
+        <w:numPr>
+          <w:ilvl w:val="1"/>
+          <w:numId w:val="14"/>
+        </w:numPr>
+        <w:spacing w:before="100" w:beforeAutospacing="1" w:after="100" w:afterAutospacing="1" w:line="240" w:lineRule="auto"/>
+        <w:rPr>
+          <w:rFonts w:ascii="Times New Roman" w:eastAsia="Times New Roman" w:hAnsi="Times New Roman" w:cs="Times New Roman"/>
+          <w:sz w:val="24"/>
+          <w:szCs w:val="24"/>
+          <w:lang w:eastAsia="es-AR"/>
+        </w:rPr>
+      </w:pPr>
+      <w:r>
+        <w:rPr>
+          <w:rFonts w:ascii="Times New Roman" w:eastAsia="Times New Roman" w:hAnsi="Times New Roman" w:cs="Times New Roman"/>
+          <w:b/>
+          <w:bCs/>
+          <w:sz w:val="24"/>
+          <w:szCs w:val="24"/>
+          <w:lang w:eastAsia="es-AR"/>
+        </w:rPr>
+        <w:t>IPv6</w:t>
+      </w:r>
+      <w:r>
+        <w:rPr>
+          <w:rFonts w:ascii="Times New Roman" w:eastAsia="Times New Roman" w:hAnsi="Times New Roman" w:cs="Times New Roman"/>
+          <w:sz w:val="24"/>
+          <w:szCs w:val="24"/>
+          <w:lang w:eastAsia="es-AR"/>
+        </w:rPr>
+        <w:t xml:space="preserve"> usa combinaciones de números y letras separados por dos puntos.</w:t>
+      </w:r>
+    </w:p>
+    <w:p>
+      <w:pPr>
+        <w:numPr>
+          <w:ilvl w:val="0"/>
+          <w:numId w:val="14"/>
+        </w:numPr>
+        <w:spacing w:before="100" w:beforeAutospacing="1" w:after="100" w:afterAutospacing="1" w:line="240" w:lineRule="auto"/>
+        <w:rPr>
+          <w:rFonts w:ascii="Times New Roman" w:eastAsia="Times New Roman" w:hAnsi="Times New Roman" w:cs="Times New Roman"/>
+          <w:sz w:val="24"/>
+          <w:szCs w:val="24"/>
+          <w:lang w:eastAsia="es-AR"/>
+        </w:rPr>
+      </w:pPr>
+      <w:r>
+        <w:rPr>
+          <w:rFonts w:ascii="Times New Roman" w:eastAsia="Times New Roman" w:hAnsi="Times New Roman" w:cs="Times New Roman"/>
+          <w:b/>
+          <w:bCs/>
+          <w:sz w:val="24"/>
+          <w:szCs w:val="24"/>
+          <w:lang w:eastAsia="es-AR"/>
+        </w:rPr>
+        <w:t>Objetivo principal:</w:t>
+      </w:r>
+    </w:p>
+    <w:p>
+      <w:pPr>
+        <w:numPr>
+          <w:ilvl w:val="1"/>
+          <w:numId w:val="14"/>
+        </w:numPr>
+        <w:spacing w:before="100" w:beforeAutospacing="1" w:after="100" w:afterAutospacing="1" w:line="240" w:lineRule="auto"/>
+        <w:rPr>
+          <w:rFonts w:ascii="Times New Roman" w:eastAsia="Times New Roman" w:hAnsi="Times New Roman" w:cs="Times New Roman"/>
+          <w:sz w:val="24"/>
+          <w:szCs w:val="24"/>
+          <w:lang w:eastAsia="es-AR"/>
+        </w:rPr>
+      </w:pPr>
+      <w:r>
+        <w:rPr>
+          <w:rFonts w:ascii="Times New Roman" w:eastAsia="Times New Roman" w:hAnsi="Times New Roman" w:cs="Times New Roman"/>
+          <w:b/>
+          <w:bCs/>
+          <w:sz w:val="24"/>
+          <w:szCs w:val="24"/>
+          <w:lang w:eastAsia="es-AR"/>
+        </w:rPr>
+        <w:t>IPv4</w:t>
+      </w:r>
+      <w:r>
+        <w:rPr>
+          <w:rFonts w:ascii="Times New Roman" w:eastAsia="Times New Roman" w:hAnsi="Times New Roman" w:cs="Times New Roman"/>
+          <w:sz w:val="24"/>
+          <w:szCs w:val="24"/>
+          <w:lang w:eastAsia="es-AR"/>
+        </w:rPr>
+        <w:t xml:space="preserve"> fue suficiente al principio de Internet, pero hoy en día hay escasez de direcciones.</w:t>
+      </w:r>
+    </w:p>
+    <w:p>
+      <w:pPr>
+        <w:numPr>
+          <w:ilvl w:val="1"/>
+          <w:numId w:val="14"/>
+        </w:numPr>
+        <w:spacing w:before="100" w:beforeAutospacing="1" w:after="100" w:afterAutospacing="1" w:line="240" w:lineRule="auto"/>
+        <w:rPr>
+          <w:rFonts w:ascii="Times New Roman" w:eastAsia="Times New Roman" w:hAnsi="Times New Roman" w:cs="Times New Roman"/>
+          <w:sz w:val="24"/>
+          <w:szCs w:val="24"/>
+          <w:lang w:eastAsia="es-AR"/>
+        </w:rPr>
+      </w:pPr>
+      <w:r>
+        <w:rPr>
+          <w:rFonts w:ascii="Times New Roman" w:eastAsia="Times New Roman" w:hAnsi="Times New Roman" w:cs="Times New Roman"/>
+          <w:b/>
+          <w:bCs/>
+          <w:sz w:val="24"/>
+          <w:szCs w:val="24"/>
+          <w:lang w:eastAsia="es-AR"/>
+        </w:rPr>
+        <w:t>IPv6</w:t>
+      </w:r>
+      <w:r>
+        <w:rPr>
+          <w:rFonts w:ascii="Times New Roman" w:eastAsia="Times New Roman" w:hAnsi="Times New Roman" w:cs="Times New Roman"/>
+          <w:sz w:val="24"/>
+          <w:szCs w:val="24"/>
+          <w:lang w:eastAsia="es-AR"/>
+        </w:rPr>
+        <w:t xml:space="preserve"> se creó para solucionar la falta de direcciones y preparar Internet para el futuro (con más dispositivos conectados).</w:t>
+      </w:r>
+    </w:p>
+    <w:p>
+      <w:pPr>
+        <w:numPr>
+          <w:ilvl w:val="0"/>
+          <w:numId w:val="14"/>
+        </w:numPr>
+        <w:spacing w:before="100" w:beforeAutospacing="1" w:after="100" w:afterAutospacing="1" w:line="240" w:lineRule="auto"/>
+        <w:rPr>
+          <w:rFonts w:ascii="Times New Roman" w:eastAsia="Times New Roman" w:hAnsi="Times New Roman" w:cs="Times New Roman"/>
+          <w:sz w:val="24"/>
+          <w:szCs w:val="24"/>
+          <w:lang w:eastAsia="es-AR"/>
+        </w:rPr>
+      </w:pPr>
+      <w:r>
+        <w:rPr>
+          <w:rFonts w:ascii="Times New Roman" w:eastAsia="Times New Roman" w:hAnsi="Times New Roman" w:cs="Times New Roman"/>
+          <w:b/>
+          <w:bCs/>
+          <w:sz w:val="24"/>
+          <w:szCs w:val="24"/>
+          <w:lang w:eastAsia="es-AR"/>
+        </w:rPr>
+        <w:t>Características adicionales:</w:t>
+      </w:r>
+    </w:p>
+    <w:p>
+      <w:pPr>
+        <w:numPr>
+          <w:ilvl w:val="1"/>
+          <w:numId w:val="14"/>
+        </w:numPr>
+        <w:spacing w:before="100" w:beforeAutospacing="1" w:after="100" w:afterAutospacing="1" w:line="240" w:lineRule="auto"/>
+        <w:rPr>
+          <w:rFonts w:ascii="Times New Roman" w:eastAsia="Times New Roman" w:hAnsi="Times New Roman" w:cs="Times New Roman"/>
+          <w:sz w:val="24"/>
+          <w:szCs w:val="24"/>
+          <w:lang w:eastAsia="es-AR"/>
+        </w:rPr>
+      </w:pPr>
+      <w:r>
+        <w:rPr>
+          <w:rFonts w:ascii="Times New Roman" w:eastAsia="Times New Roman" w:hAnsi="Times New Roman" w:cs="Times New Roman"/>
+          <w:b/>
+          <w:bCs/>
+          <w:sz w:val="24"/>
+          <w:szCs w:val="24"/>
+          <w:lang w:eastAsia="es-AR"/>
+        </w:rPr>
+        <w:t>IPv6</w:t>
+      </w:r>
+      <w:r>
+        <w:rPr>
+          <w:rFonts w:ascii="Times New Roman" w:eastAsia="Times New Roman" w:hAnsi="Times New Roman" w:cs="Times New Roman"/>
+          <w:sz w:val="24"/>
+          <w:szCs w:val="24"/>
+          <w:lang w:eastAsia="es-AR"/>
+        </w:rPr>
+        <w:t xml:space="preserve"> incluye mejoras de seguridad y eficiencia que en IPv4 solo se lograban con configuraciones extra.</w:t>
+      </w:r>
+    </w:p>
+    <w:p>
+      <w:pPr>
+        <w:spacing w:before="100" w:beforeAutospacing="1" w:after="100" w:afterAutospacing="1" w:line="240" w:lineRule="auto"/>
+        <w:rPr>
+          <w:rFonts w:ascii="Times New Roman" w:eastAsia="Times New Roman" w:hAnsi="Times New Roman" w:cs="Times New Roman"/>
+          <w:sz w:val="24"/>
+          <w:szCs w:val="24"/>
+          <w:lang w:eastAsia="es-AR"/>
+        </w:rPr>
+      </w:pPr>
+      <w:r>
+        <w:rPr>
+          <w:rFonts w:ascii="Times New Roman" w:eastAsia="Times New Roman" w:hAnsi="Times New Roman" w:cs="Times New Roman"/>
+          <w:b/>
+          <w:bCs/>
+          <w:sz w:val="24"/>
+          <w:szCs w:val="24"/>
+          <w:lang w:eastAsia="es-AR"/>
+        </w:rPr>
+        <w:t>Resumiendo</w:t>
+      </w:r>
+      <w:r>
+        <w:rPr>
+          <w:rFonts w:ascii="Times New Roman" w:eastAsia="Times New Roman" w:hAnsi="Times New Roman" w:cs="Times New Roman"/>
+          <w:b/>
+          <w:bCs/>
+          <w:sz w:val="24"/>
+          <w:szCs w:val="24"/>
+          <w:lang w:eastAsia="es-AR"/>
+        </w:rPr>
+        <w:t>:</w:t>
+      </w:r>
+      <w:r>
+        <w:rPr>
+          <w:rFonts w:ascii="Times New Roman" w:eastAsia="Times New Roman" w:hAnsi="Times New Roman" w:cs="Times New Roman"/>
+          <w:sz w:val="24"/>
+          <w:szCs w:val="24"/>
+          <w:lang w:eastAsia="es-AR"/>
+        </w:rPr>
+        <w:br/>
+        <w:t>IPv4 es el sistema antiguo de direcciones en Internet, y IPv6 es el sistema nuevo, que ofrece más direcciones, más seguridad y está pensado para el crecimiento de Internet.</w:t>
+      </w:r>
+    </w:p>
+    <w:p>
+      <w:pPr>
+        <w:spacing w:before="100" w:beforeAutospacing="1" w:after="100" w:afterAutospacing="1" w:line="240" w:lineRule="auto"/>
+        <w:rPr>
+          <w:rFonts w:ascii="Times New Roman" w:eastAsia="Times New Roman" w:hAnsi="Times New Roman" w:cs="Times New Roman"/>
+          <w:b/>
+          <w:bCs/>
+          <w:color w:val="FF0000"/>
+          <w:sz w:val="28"/>
+          <w:szCs w:val="28"/>
+          <w:lang w:eastAsia="es-AR"/>
+        </w:rPr>
+      </w:pPr>
+    </w:p>
+    <w:p>
+      <w:pPr>
+        <w:spacing w:before="100" w:beforeAutospacing="1" w:after="100" w:afterAutospacing="1" w:line="240" w:lineRule="auto"/>
+        <w:rPr>
+          <w:rFonts w:ascii="Times New Roman" w:eastAsia="Times New Roman" w:hAnsi="Times New Roman" w:cs="Times New Roman"/>
+          <w:b/>
+          <w:bCs/>
+          <w:color w:val="FF0000"/>
+          <w:sz w:val="28"/>
+          <w:szCs w:val="28"/>
+          <w:lang w:eastAsia="es-AR"/>
+        </w:rPr>
+      </w:pPr>
+      <w:r>
+        <w:rPr>
+          <w:rFonts w:ascii="Times New Roman" w:eastAsia="Times New Roman" w:hAnsi="Times New Roman" w:cs="Times New Roman"/>
+          <w:b/>
+          <w:bCs/>
+          <w:color w:val="FF0000"/>
+          <w:sz w:val="28"/>
+          <w:szCs w:val="28"/>
+          <w:lang w:eastAsia="es-AR"/>
+        </w:rPr>
+        <w:t>34)</w:t>
+      </w:r>
+    </w:p>
+    <w:p>
+      <w:pPr>
+        <w:spacing w:before="100" w:beforeAutospacing="1" w:after="100" w:afterAutospacing="1" w:line="240" w:lineRule="auto"/>
+        <w:rPr>
+          <w:rFonts w:ascii="Times New Roman" w:eastAsia="Times New Roman" w:hAnsi="Times New Roman" w:cs="Times New Roman"/>
+          <w:color w:val="000000" w:themeColor="text1"/>
+          <w:lang w:eastAsia="es-AR"/>
+        </w:rPr>
+      </w:pPr>
+      <w:r>
+        <w:rPr>
+          <w:rFonts w:ascii="Times New Roman" w:eastAsia="Times New Roman" w:hAnsi="Times New Roman" w:cs="Times New Roman"/>
+          <w:color w:val="000000" w:themeColor="text1"/>
+          <w:lang w:eastAsia="es-AR"/>
+        </w:rPr>
+        <w:t xml:space="preserve">Hace 14 meses trabajo en Soporte IT en una empresa , es mi primer experiencia en tecnología e ingrese como Jr. En mi tareas diarias suelen estar presentes tareas de </w:t>
+      </w:r>
+      <w:proofErr w:type="spellStart"/>
+      <w:r>
+        <w:rPr>
+          <w:rFonts w:ascii="Times New Roman" w:eastAsia="Times New Roman" w:hAnsi="Times New Roman" w:cs="Times New Roman"/>
+          <w:color w:val="000000" w:themeColor="text1"/>
+          <w:lang w:eastAsia="es-AR"/>
+        </w:rPr>
+        <w:t>networking</w:t>
+      </w:r>
+      <w:proofErr w:type="spellEnd"/>
+      <w:r>
+        <w:rPr>
+          <w:rFonts w:ascii="Times New Roman" w:eastAsia="Times New Roman" w:hAnsi="Times New Roman" w:cs="Times New Roman"/>
+          <w:color w:val="000000" w:themeColor="text1"/>
+          <w:lang w:eastAsia="es-AR"/>
+        </w:rPr>
+        <w:t xml:space="preserve"> , como configurar servidores </w:t>
+      </w:r>
+      <w:proofErr w:type="spellStart"/>
+      <w:r>
+        <w:rPr>
+          <w:rFonts w:ascii="Times New Roman" w:eastAsia="Times New Roman" w:hAnsi="Times New Roman" w:cs="Times New Roman"/>
+          <w:color w:val="000000" w:themeColor="text1"/>
+          <w:lang w:eastAsia="es-AR"/>
+        </w:rPr>
+        <w:t>dhcp</w:t>
+      </w:r>
+      <w:proofErr w:type="spellEnd"/>
+      <w:r>
+        <w:rPr>
+          <w:rFonts w:ascii="Times New Roman" w:eastAsia="Times New Roman" w:hAnsi="Times New Roman" w:cs="Times New Roman"/>
+          <w:color w:val="000000" w:themeColor="text1"/>
+          <w:lang w:eastAsia="es-AR"/>
+        </w:rPr>
+        <w:t xml:space="preserve"> , active </w:t>
+      </w:r>
+      <w:proofErr w:type="spellStart"/>
+      <w:r>
+        <w:rPr>
+          <w:rFonts w:ascii="Times New Roman" w:eastAsia="Times New Roman" w:hAnsi="Times New Roman" w:cs="Times New Roman"/>
+          <w:color w:val="000000" w:themeColor="text1"/>
+          <w:lang w:eastAsia="es-AR"/>
+        </w:rPr>
+        <w:t>directory</w:t>
+      </w:r>
+      <w:proofErr w:type="spellEnd"/>
+      <w:r>
+        <w:rPr>
+          <w:rFonts w:ascii="Times New Roman" w:eastAsia="Times New Roman" w:hAnsi="Times New Roman" w:cs="Times New Roman"/>
+          <w:color w:val="000000" w:themeColor="text1"/>
+          <w:lang w:eastAsia="es-AR"/>
+        </w:rPr>
+        <w:t xml:space="preserve"> , a nivel físico hay servidores , switch de capa 3</w:t>
+      </w:r>
+      <w:r>
+        <w:rPr>
+          <w:rFonts w:ascii="Times New Roman" w:eastAsia="Times New Roman" w:hAnsi="Times New Roman" w:cs="Times New Roman"/>
+          <w:color w:val="000000" w:themeColor="text1"/>
+          <w:lang w:eastAsia="es-AR"/>
+        </w:rPr>
+        <w:t xml:space="preserve"> , y una red </w:t>
+      </w:r>
+      <w:proofErr w:type="spellStart"/>
+      <w:r>
+        <w:rPr>
+          <w:rFonts w:ascii="Times New Roman" w:eastAsia="Times New Roman" w:hAnsi="Times New Roman" w:cs="Times New Roman"/>
+          <w:color w:val="000000" w:themeColor="text1"/>
+          <w:lang w:eastAsia="es-AR"/>
+        </w:rPr>
+        <w:t>lan</w:t>
+      </w:r>
+      <w:proofErr w:type="spellEnd"/>
+      <w:r>
+        <w:rPr>
+          <w:rFonts w:ascii="Times New Roman" w:eastAsia="Times New Roman" w:hAnsi="Times New Roman" w:cs="Times New Roman"/>
+          <w:color w:val="000000" w:themeColor="text1"/>
+          <w:lang w:eastAsia="es-AR"/>
+        </w:rPr>
+        <w:t xml:space="preserve"> interna dividida en </w:t>
+      </w:r>
+      <w:proofErr w:type="spellStart"/>
+      <w:r>
+        <w:rPr>
+          <w:rFonts w:ascii="Times New Roman" w:eastAsia="Times New Roman" w:hAnsi="Times New Roman" w:cs="Times New Roman"/>
+          <w:color w:val="000000" w:themeColor="text1"/>
+          <w:lang w:eastAsia="es-AR"/>
+        </w:rPr>
+        <w:t>vlan</w:t>
+      </w:r>
+      <w:proofErr w:type="spellEnd"/>
+      <w:r>
+        <w:rPr>
+          <w:rFonts w:ascii="Times New Roman" w:eastAsia="Times New Roman" w:hAnsi="Times New Roman" w:cs="Times New Roman"/>
+          <w:color w:val="000000" w:themeColor="text1"/>
+          <w:lang w:eastAsia="es-AR"/>
+        </w:rPr>
+        <w:t xml:space="preserve"> , si bien son tareas que veo de cerca , no soy el responsable de </w:t>
+      </w:r>
+      <w:proofErr w:type="spellStart"/>
+      <w:r>
+        <w:rPr>
+          <w:rFonts w:ascii="Times New Roman" w:eastAsia="Times New Roman" w:hAnsi="Times New Roman" w:cs="Times New Roman"/>
+          <w:color w:val="000000" w:themeColor="text1"/>
+          <w:lang w:eastAsia="es-AR"/>
+        </w:rPr>
+        <w:t>ejcutarlas</w:t>
+      </w:r>
+      <w:proofErr w:type="spellEnd"/>
+      <w:r>
+        <w:rPr>
+          <w:rFonts w:ascii="Times New Roman" w:eastAsia="Times New Roman" w:hAnsi="Times New Roman" w:cs="Times New Roman"/>
+          <w:color w:val="000000" w:themeColor="text1"/>
+          <w:lang w:eastAsia="es-AR"/>
+        </w:rPr>
+        <w:t xml:space="preserve"> , mas bien aprendo de quien las hace , tiene su complejidad . Personalmente a modo de practica conecte un </w:t>
+      </w:r>
+      <w:proofErr w:type="spellStart"/>
+      <w:r>
+        <w:rPr>
+          <w:rFonts w:ascii="Times New Roman" w:eastAsia="Times New Roman" w:hAnsi="Times New Roman" w:cs="Times New Roman"/>
+          <w:color w:val="000000" w:themeColor="text1"/>
+          <w:lang w:eastAsia="es-AR"/>
+        </w:rPr>
+        <w:t>cpu</w:t>
+      </w:r>
+      <w:proofErr w:type="spellEnd"/>
+      <w:r>
+        <w:rPr>
+          <w:rFonts w:ascii="Times New Roman" w:eastAsia="Times New Roman" w:hAnsi="Times New Roman" w:cs="Times New Roman"/>
+          <w:color w:val="000000" w:themeColor="text1"/>
+          <w:lang w:eastAsia="es-AR"/>
+        </w:rPr>
+        <w:t xml:space="preserve"> con </w:t>
+      </w:r>
+      <w:proofErr w:type="spellStart"/>
+      <w:r>
+        <w:rPr>
+          <w:rFonts w:ascii="Times New Roman" w:eastAsia="Times New Roman" w:hAnsi="Times New Roman" w:cs="Times New Roman"/>
+          <w:color w:val="000000" w:themeColor="text1"/>
+          <w:lang w:eastAsia="es-AR"/>
+        </w:rPr>
+        <w:t>windos</w:t>
+      </w:r>
+      <w:proofErr w:type="spellEnd"/>
+      <w:r>
+        <w:rPr>
+          <w:rFonts w:ascii="Times New Roman" w:eastAsia="Times New Roman" w:hAnsi="Times New Roman" w:cs="Times New Roman"/>
+          <w:color w:val="000000" w:themeColor="text1"/>
+          <w:lang w:eastAsia="es-AR"/>
+        </w:rPr>
+        <w:t xml:space="preserve"> server a mi router del </w:t>
+      </w:r>
+      <w:proofErr w:type="spellStart"/>
+      <w:r>
+        <w:rPr>
+          <w:rFonts w:ascii="Times New Roman" w:eastAsia="Times New Roman" w:hAnsi="Times New Roman" w:cs="Times New Roman"/>
+          <w:color w:val="000000" w:themeColor="text1"/>
+          <w:lang w:eastAsia="es-AR"/>
+        </w:rPr>
+        <w:t>isp</w:t>
+      </w:r>
+      <w:proofErr w:type="spellEnd"/>
+      <w:r>
+        <w:rPr>
+          <w:rFonts w:ascii="Times New Roman" w:eastAsia="Times New Roman" w:hAnsi="Times New Roman" w:cs="Times New Roman"/>
+          <w:color w:val="000000" w:themeColor="text1"/>
+          <w:lang w:eastAsia="es-AR"/>
+        </w:rPr>
+        <w:t xml:space="preserve"> , y lo uso como ftp para mis archivos personales , configure algunas ip fijas , le configure una </w:t>
+      </w:r>
+      <w:proofErr w:type="spellStart"/>
+      <w:r>
+        <w:rPr>
+          <w:rFonts w:ascii="Times New Roman" w:eastAsia="Times New Roman" w:hAnsi="Times New Roman" w:cs="Times New Roman"/>
+          <w:color w:val="000000" w:themeColor="text1"/>
+          <w:lang w:eastAsia="es-AR"/>
+        </w:rPr>
+        <w:t>vm</w:t>
+      </w:r>
+      <w:proofErr w:type="spellEnd"/>
+      <w:r>
+        <w:rPr>
+          <w:rFonts w:ascii="Times New Roman" w:eastAsia="Times New Roman" w:hAnsi="Times New Roman" w:cs="Times New Roman"/>
+          <w:color w:val="000000" w:themeColor="text1"/>
+          <w:lang w:eastAsia="es-AR"/>
+        </w:rPr>
+        <w:t xml:space="preserve"> con Linux , pero como decía , todo a modo de practicar . Me resulta muy interesante .</w:t>
+      </w:r>
+    </w:p>
+    <w:p>
+      <w:pPr>
+        <w:spacing w:before="100" w:beforeAutospacing="1" w:after="100" w:afterAutospacing="1" w:line="240" w:lineRule="auto"/>
+        <w:rPr>
+          <w:rFonts w:ascii="Times New Roman" w:eastAsia="Times New Roman" w:hAnsi="Times New Roman" w:cs="Times New Roman"/>
+          <w:color w:val="000000" w:themeColor="text1"/>
+          <w:lang w:eastAsia="es-AR"/>
+        </w:rPr>
+      </w:pPr>
     </w:p>
     <w:p>
       <w:pPr>
@@ -5554,6 +7198,155 @@
 <file path=word/numbering.xml><?xml version="1.0" encoding="utf-8"?>
 <w:numbering xmlns:wpc="http://schemas.microsoft.com/office/word/2010/wordprocessingCanvas" xmlns:cx="http://schemas.microsoft.com/office/drawing/2014/chartex" xmlns:cx1="http://schemas.microsoft.com/office/drawing/2015/9/8/chartex" xmlns:cx2="http://schemas.microsoft.com/office/drawing/2015/10/21/chartex" xmlns:cx3="http://schemas.microsoft.com/office/drawing/2016/5/9/chartex" xmlns:cx4="http://schemas.microsoft.com/office/drawing/2016/5/10/chartex" xmlns:cx5="http://schemas.microsoft.com/office/drawing/2016/5/11/chartex" xmlns:cx6="http://schemas.microsoft.com/office/drawing/2016/5/12/chartex" xmlns:cx7="http://schemas.microsoft.com/office/drawing/2016/5/13/chartex" xmlns:cx8="http://schemas.microsoft.com/office/drawing/2016/5/14/chartex" xmlns:mc="http://schemas.openxmlformats.org/markup-compatibility/2006" xmlns:aink="http://schemas.microsoft.com/office/drawing/2016/ink" xmlns:am3d="http://schemas.microsoft.com/office/drawing/2017/model3d" xmlns:o="urn:schemas-microsoft-com:office:office" xmlns:r="http://schemas.openxmlformats.org/officeDocument/2006/relationships" xmlns:m="http://schemas.openxmlformats.org/officeDocument/2006/math" xmlns:v="urn:schemas-microsoft-com:vml" xmlns:wp14="http://schemas.microsoft.com/office/word/2010/wordprocessingDrawing" xmlns:wp="http://schemas.openxmlformats.org/drawingml/2006/wordprocessingDrawing" xmlns:w10="urn:schemas-microsoft-com:office:word" xmlns:w="http://schemas.openxmlformats.org/wordprocessingml/2006/main" xmlns:w14="http://schemas.microsoft.com/office/word/2010/wordml" xmlns:w15="http://schemas.microsoft.com/office/word/2012/wordml" xmlns:w16cex="http://schemas.microsoft.com/office/word/2018/wordml/cex" xmlns:w16cid="http://schemas.microsoft.com/office/word/2016/wordml/cid" xmlns:w16="http://schemas.microsoft.com/office/word/2018/wordml" xmlns:w16sdtdh="http://schemas.microsoft.com/office/word/2020/wordml/sdtdatahash" xmlns:w16se="http://schemas.microsoft.com/office/word/2015/wordml/symex" xmlns:wpg="http://schemas.microsoft.com/office/word/2010/wordprocessingGroup" xmlns:wpi="http://schemas.microsoft.com/office/word/2010/wordprocessingInk" xmlns:wne="http://schemas.microsoft.com/office/word/2006/wordml" xmlns:wps="http://schemas.microsoft.com/office/word/2010/wordprocessingShape" mc:Ignorable="w14 w15 w16se w16cid w16 w16cex w16sdtdh wp14">
   <w:abstractNum w:abstractNumId="0" w15:restartNumberingAfterBreak="0">
+    <w:nsid w:val="1C075C3C"/>
+    <w:multiLevelType w:val="multilevel"/>
+    <w:tmpl w:val="8A1CEFB8"/>
+    <w:lvl w:ilvl="0">
+      <w:start w:val="1"/>
+      <w:numFmt w:val="bullet"/>
+      <w:lvlText w:val=""/>
+      <w:lvlJc w:val="left"/>
+      <w:pPr>
+        <w:tabs>
+          <w:tab w:val="num" w:pos="720"/>
+        </w:tabs>
+        <w:ind w:left="720" w:hanging="360"/>
+      </w:pPr>
+      <w:rPr>
+        <w:rFonts w:ascii="Symbol" w:hAnsi="Symbol" w:hint="default"/>
+        <w:sz w:val="20"/>
+      </w:rPr>
+    </w:lvl>
+    <w:lvl w:ilvl="1">
+      <w:start w:val="1"/>
+      <w:numFmt w:val="bullet"/>
+      <w:lvlText w:val="o"/>
+      <w:lvlJc w:val="left"/>
+      <w:pPr>
+        <w:tabs>
+          <w:tab w:val="num" w:pos="1440"/>
+        </w:tabs>
+        <w:ind w:left="1440" w:hanging="360"/>
+      </w:pPr>
+      <w:rPr>
+        <w:rFonts w:ascii="Courier New" w:hAnsi="Courier New" w:hint="default"/>
+        <w:sz w:val="20"/>
+      </w:rPr>
+    </w:lvl>
+    <w:lvl w:ilvl="2" w:tentative="1">
+      <w:start w:val="1"/>
+      <w:numFmt w:val="bullet"/>
+      <w:lvlText w:val=""/>
+      <w:lvlJc w:val="left"/>
+      <w:pPr>
+        <w:tabs>
+          <w:tab w:val="num" w:pos="2160"/>
+        </w:tabs>
+        <w:ind w:left="2160" w:hanging="360"/>
+      </w:pPr>
+      <w:rPr>
+        <w:rFonts w:ascii="Wingdings" w:hAnsi="Wingdings" w:hint="default"/>
+        <w:sz w:val="20"/>
+      </w:rPr>
+    </w:lvl>
+    <w:lvl w:ilvl="3" w:tentative="1">
+      <w:start w:val="1"/>
+      <w:numFmt w:val="bullet"/>
+      <w:lvlText w:val=""/>
+      <w:lvlJc w:val="left"/>
+      <w:pPr>
+        <w:tabs>
+          <w:tab w:val="num" w:pos="2880"/>
+        </w:tabs>
+        <w:ind w:left="2880" w:hanging="360"/>
+      </w:pPr>
+      <w:rPr>
+        <w:rFonts w:ascii="Wingdings" w:hAnsi="Wingdings" w:hint="default"/>
+        <w:sz w:val="20"/>
+      </w:rPr>
+    </w:lvl>
+    <w:lvl w:ilvl="4" w:tentative="1">
+      <w:start w:val="1"/>
+      <w:numFmt w:val="bullet"/>
+      <w:lvlText w:val=""/>
+      <w:lvlJc w:val="left"/>
+      <w:pPr>
+        <w:tabs>
+          <w:tab w:val="num" w:pos="3600"/>
+        </w:tabs>
+        <w:ind w:left="3600" w:hanging="360"/>
+      </w:pPr>
+      <w:rPr>
+        <w:rFonts w:ascii="Wingdings" w:hAnsi="Wingdings" w:hint="default"/>
+        <w:sz w:val="20"/>
+      </w:rPr>
+    </w:lvl>
+    <w:lvl w:ilvl="5" w:tentative="1">
+      <w:start w:val="1"/>
+      <w:numFmt w:val="bullet"/>
+      <w:lvlText w:val=""/>
+      <w:lvlJc w:val="left"/>
+      <w:pPr>
+        <w:tabs>
+          <w:tab w:val="num" w:pos="4320"/>
+        </w:tabs>
+        <w:ind w:left="4320" w:hanging="360"/>
+      </w:pPr>
+      <w:rPr>
+        <w:rFonts w:ascii="Wingdings" w:hAnsi="Wingdings" w:hint="default"/>
+        <w:sz w:val="20"/>
+      </w:rPr>
+    </w:lvl>
+    <w:lvl w:ilvl="6" w:tentative="1">
+      <w:start w:val="1"/>
+      <w:numFmt w:val="bullet"/>
+      <w:lvlText w:val=""/>
+      <w:lvlJc w:val="left"/>
+      <w:pPr>
+        <w:tabs>
+          <w:tab w:val="num" w:pos="5040"/>
+        </w:tabs>
+        <w:ind w:left="5040" w:hanging="360"/>
+      </w:pPr>
+      <w:rPr>
+        <w:rFonts w:ascii="Wingdings" w:hAnsi="Wingdings" w:hint="default"/>
+        <w:sz w:val="20"/>
+      </w:rPr>
+    </w:lvl>
+    <w:lvl w:ilvl="7" w:tentative="1">
+      <w:start w:val="1"/>
+      <w:numFmt w:val="bullet"/>
+      <w:lvlText w:val=""/>
+      <w:lvlJc w:val="left"/>
+      <w:pPr>
+        <w:tabs>
+          <w:tab w:val="num" w:pos="5760"/>
+        </w:tabs>
+        <w:ind w:left="5760" w:hanging="360"/>
+      </w:pPr>
+      <w:rPr>
+        <w:rFonts w:ascii="Wingdings" w:hAnsi="Wingdings" w:hint="default"/>
+        <w:sz w:val="20"/>
+      </w:rPr>
+    </w:lvl>
+    <w:lvl w:ilvl="8" w:tentative="1">
+      <w:start w:val="1"/>
+      <w:numFmt w:val="bullet"/>
+      <w:lvlText w:val=""/>
+      <w:lvlJc w:val="left"/>
+      <w:pPr>
+        <w:tabs>
+          <w:tab w:val="num" w:pos="6480"/>
+        </w:tabs>
+        <w:ind w:left="6480" w:hanging="360"/>
+      </w:pPr>
+      <w:rPr>
+        <w:rFonts w:ascii="Wingdings" w:hAnsi="Wingdings" w:hint="default"/>
+        <w:sz w:val="20"/>
+      </w:rPr>
+    </w:lvl>
+  </w:abstractNum>
+  <w:abstractNum w:abstractNumId="1" w15:restartNumberingAfterBreak="0">
     <w:nsid w:val="1FA525EE"/>
     <w:multiLevelType w:val="multilevel"/>
     <w:tmpl w:val="857692EE"/>
@@ -5702,7 +7495,7 @@
       </w:rPr>
     </w:lvl>
   </w:abstractNum>
-  <w:abstractNum w:abstractNumId="1" w15:restartNumberingAfterBreak="0">
+  <w:abstractNum w:abstractNumId="2" w15:restartNumberingAfterBreak="0">
     <w:nsid w:val="2B102DD5"/>
     <w:multiLevelType w:val="multilevel"/>
     <w:tmpl w:val="DF28C5B4"/>
@@ -5815,7 +7608,7 @@
       </w:pPr>
     </w:lvl>
   </w:abstractNum>
-  <w:abstractNum w:abstractNumId="2" w15:restartNumberingAfterBreak="0">
+  <w:abstractNum w:abstractNumId="3" w15:restartNumberingAfterBreak="0">
     <w:nsid w:val="2F076E93"/>
     <w:multiLevelType w:val="multilevel"/>
     <w:tmpl w:val="ABE4D844"/>
@@ -5964,7 +7757,7 @@
       </w:rPr>
     </w:lvl>
   </w:abstractNum>
-  <w:abstractNum w:abstractNumId="3" w15:restartNumberingAfterBreak="0">
+  <w:abstractNum w:abstractNumId="4" w15:restartNumberingAfterBreak="0">
     <w:nsid w:val="35820D91"/>
     <w:multiLevelType w:val="multilevel"/>
     <w:tmpl w:val="4A18DEE6"/>
@@ -6113,7 +7906,7 @@
       </w:rPr>
     </w:lvl>
   </w:abstractNum>
-  <w:abstractNum w:abstractNumId="4" w15:restartNumberingAfterBreak="0">
+  <w:abstractNum w:abstractNumId="5" w15:restartNumberingAfterBreak="0">
     <w:nsid w:val="3B143134"/>
     <w:multiLevelType w:val="multilevel"/>
     <w:tmpl w:val="BA806F20"/>
@@ -6262,7 +8055,7 @@
       </w:rPr>
     </w:lvl>
   </w:abstractNum>
-  <w:abstractNum w:abstractNumId="5" w15:restartNumberingAfterBreak="0">
+  <w:abstractNum w:abstractNumId="6" w15:restartNumberingAfterBreak="0">
     <w:nsid w:val="45F9168C"/>
     <w:multiLevelType w:val="multilevel"/>
     <w:tmpl w:val="51F0D816"/>
@@ -6411,7 +8204,7 @@
       </w:rPr>
     </w:lvl>
   </w:abstractNum>
-  <w:abstractNum w:abstractNumId="6" w15:restartNumberingAfterBreak="0">
+  <w:abstractNum w:abstractNumId="7" w15:restartNumberingAfterBreak="0">
     <w:nsid w:val="4E530032"/>
     <w:multiLevelType w:val="multilevel"/>
     <w:tmpl w:val="72E8B9F4"/>
@@ -6524,7 +8317,7 @@
       </w:pPr>
     </w:lvl>
   </w:abstractNum>
-  <w:abstractNum w:abstractNumId="7" w15:restartNumberingAfterBreak="0">
+  <w:abstractNum w:abstractNumId="8" w15:restartNumberingAfterBreak="0">
     <w:nsid w:val="4E751F98"/>
     <w:multiLevelType w:val="multilevel"/>
     <w:tmpl w:val="74B82078"/>
@@ -6673,7 +8466,156 @@
       </w:rPr>
     </w:lvl>
   </w:abstractNum>
-  <w:abstractNum w:abstractNumId="8" w15:restartNumberingAfterBreak="0">
+  <w:abstractNum w:abstractNumId="9" w15:restartNumberingAfterBreak="0">
+    <w:nsid w:val="696B013C"/>
+    <w:multiLevelType w:val="multilevel"/>
+    <w:tmpl w:val="08EE029C"/>
+    <w:lvl w:ilvl="0">
+      <w:start w:val="1"/>
+      <w:numFmt w:val="bullet"/>
+      <w:lvlText w:val=""/>
+      <w:lvlJc w:val="left"/>
+      <w:pPr>
+        <w:tabs>
+          <w:tab w:val="num" w:pos="720"/>
+        </w:tabs>
+        <w:ind w:left="720" w:hanging="360"/>
+      </w:pPr>
+      <w:rPr>
+        <w:rFonts w:ascii="Symbol" w:hAnsi="Symbol" w:hint="default"/>
+        <w:sz w:val="20"/>
+      </w:rPr>
+    </w:lvl>
+    <w:lvl w:ilvl="1">
+      <w:start w:val="1"/>
+      <w:numFmt w:val="bullet"/>
+      <w:lvlText w:val="o"/>
+      <w:lvlJc w:val="left"/>
+      <w:pPr>
+        <w:tabs>
+          <w:tab w:val="num" w:pos="1440"/>
+        </w:tabs>
+        <w:ind w:left="1440" w:hanging="360"/>
+      </w:pPr>
+      <w:rPr>
+        <w:rFonts w:ascii="Courier New" w:hAnsi="Courier New" w:hint="default"/>
+        <w:sz w:val="20"/>
+      </w:rPr>
+    </w:lvl>
+    <w:lvl w:ilvl="2" w:tentative="1">
+      <w:start w:val="1"/>
+      <w:numFmt w:val="bullet"/>
+      <w:lvlText w:val=""/>
+      <w:lvlJc w:val="left"/>
+      <w:pPr>
+        <w:tabs>
+          <w:tab w:val="num" w:pos="2160"/>
+        </w:tabs>
+        <w:ind w:left="2160" w:hanging="360"/>
+      </w:pPr>
+      <w:rPr>
+        <w:rFonts w:ascii="Wingdings" w:hAnsi="Wingdings" w:hint="default"/>
+        <w:sz w:val="20"/>
+      </w:rPr>
+    </w:lvl>
+    <w:lvl w:ilvl="3" w:tentative="1">
+      <w:start w:val="1"/>
+      <w:numFmt w:val="bullet"/>
+      <w:lvlText w:val=""/>
+      <w:lvlJc w:val="left"/>
+      <w:pPr>
+        <w:tabs>
+          <w:tab w:val="num" w:pos="2880"/>
+        </w:tabs>
+        <w:ind w:left="2880" w:hanging="360"/>
+      </w:pPr>
+      <w:rPr>
+        <w:rFonts w:ascii="Wingdings" w:hAnsi="Wingdings" w:hint="default"/>
+        <w:sz w:val="20"/>
+      </w:rPr>
+    </w:lvl>
+    <w:lvl w:ilvl="4" w:tentative="1">
+      <w:start w:val="1"/>
+      <w:numFmt w:val="bullet"/>
+      <w:lvlText w:val=""/>
+      <w:lvlJc w:val="left"/>
+      <w:pPr>
+        <w:tabs>
+          <w:tab w:val="num" w:pos="3600"/>
+        </w:tabs>
+        <w:ind w:left="3600" w:hanging="360"/>
+      </w:pPr>
+      <w:rPr>
+        <w:rFonts w:ascii="Wingdings" w:hAnsi="Wingdings" w:hint="default"/>
+        <w:sz w:val="20"/>
+      </w:rPr>
+    </w:lvl>
+    <w:lvl w:ilvl="5" w:tentative="1">
+      <w:start w:val="1"/>
+      <w:numFmt w:val="bullet"/>
+      <w:lvlText w:val=""/>
+      <w:lvlJc w:val="left"/>
+      <w:pPr>
+        <w:tabs>
+          <w:tab w:val="num" w:pos="4320"/>
+        </w:tabs>
+        <w:ind w:left="4320" w:hanging="360"/>
+      </w:pPr>
+      <w:rPr>
+        <w:rFonts w:ascii="Wingdings" w:hAnsi="Wingdings" w:hint="default"/>
+        <w:sz w:val="20"/>
+      </w:rPr>
+    </w:lvl>
+    <w:lvl w:ilvl="6" w:tentative="1">
+      <w:start w:val="1"/>
+      <w:numFmt w:val="bullet"/>
+      <w:lvlText w:val=""/>
+      <w:lvlJc w:val="left"/>
+      <w:pPr>
+        <w:tabs>
+          <w:tab w:val="num" w:pos="5040"/>
+        </w:tabs>
+        <w:ind w:left="5040" w:hanging="360"/>
+      </w:pPr>
+      <w:rPr>
+        <w:rFonts w:ascii="Wingdings" w:hAnsi="Wingdings" w:hint="default"/>
+        <w:sz w:val="20"/>
+      </w:rPr>
+    </w:lvl>
+    <w:lvl w:ilvl="7" w:tentative="1">
+      <w:start w:val="1"/>
+      <w:numFmt w:val="bullet"/>
+      <w:lvlText w:val=""/>
+      <w:lvlJc w:val="left"/>
+      <w:pPr>
+        <w:tabs>
+          <w:tab w:val="num" w:pos="5760"/>
+        </w:tabs>
+        <w:ind w:left="5760" w:hanging="360"/>
+      </w:pPr>
+      <w:rPr>
+        <w:rFonts w:ascii="Wingdings" w:hAnsi="Wingdings" w:hint="default"/>
+        <w:sz w:val="20"/>
+      </w:rPr>
+    </w:lvl>
+    <w:lvl w:ilvl="8" w:tentative="1">
+      <w:start w:val="1"/>
+      <w:numFmt w:val="bullet"/>
+      <w:lvlText w:val=""/>
+      <w:lvlJc w:val="left"/>
+      <w:pPr>
+        <w:tabs>
+          <w:tab w:val="num" w:pos="6480"/>
+        </w:tabs>
+        <w:ind w:left="6480" w:hanging="360"/>
+      </w:pPr>
+      <w:rPr>
+        <w:rFonts w:ascii="Wingdings" w:hAnsi="Wingdings" w:hint="default"/>
+        <w:sz w:val="20"/>
+      </w:rPr>
+    </w:lvl>
+  </w:abstractNum>
+  <w:abstractNum w:abstractNumId="10" w15:restartNumberingAfterBreak="0">
     <w:nsid w:val="6FC07B43"/>
     <w:multiLevelType w:val="multilevel"/>
     <w:tmpl w:val="2A5A2210"/>
@@ -6822,7 +8764,7 @@
       </w:rPr>
     </w:lvl>
   </w:abstractNum>
-  <w:abstractNum w:abstractNumId="9" w15:restartNumberingAfterBreak="0">
+  <w:abstractNum w:abstractNumId="11" w15:restartNumberingAfterBreak="0">
     <w:nsid w:val="70EA0596"/>
     <w:multiLevelType w:val="hybridMultilevel"/>
     <w:tmpl w:val="0930BC40"/>
@@ -6935,7 +8877,7 @@
       </w:rPr>
     </w:lvl>
   </w:abstractNum>
-  <w:abstractNum w:abstractNumId="10" w15:restartNumberingAfterBreak="0">
+  <w:abstractNum w:abstractNumId="12" w15:restartNumberingAfterBreak="0">
     <w:nsid w:val="79C8376A"/>
     <w:multiLevelType w:val="multilevel"/>
     <w:tmpl w:val="3D0C55F0"/>
@@ -7084,38 +9026,196 @@
       </w:rPr>
     </w:lvl>
   </w:abstractNum>
+  <w:abstractNum w:abstractNumId="13" w15:restartNumberingAfterBreak="0">
+    <w:nsid w:val="7EB66556"/>
+    <w:multiLevelType w:val="multilevel"/>
+    <w:tmpl w:val="CD9C54D4"/>
+    <w:lvl w:ilvl="0">
+      <w:start w:val="1"/>
+      <w:numFmt w:val="bullet"/>
+      <w:lvlText w:val=""/>
+      <w:lvlJc w:val="left"/>
+      <w:pPr>
+        <w:tabs>
+          <w:tab w:val="num" w:pos="720"/>
+        </w:tabs>
+        <w:ind w:left="720" w:hanging="360"/>
+      </w:pPr>
+      <w:rPr>
+        <w:rFonts w:ascii="Symbol" w:hAnsi="Symbol" w:hint="default"/>
+        <w:sz w:val="20"/>
+      </w:rPr>
+    </w:lvl>
+    <w:lvl w:ilvl="1" w:tentative="1">
+      <w:start w:val="1"/>
+      <w:numFmt w:val="bullet"/>
+      <w:lvlText w:val="o"/>
+      <w:lvlJc w:val="left"/>
+      <w:pPr>
+        <w:tabs>
+          <w:tab w:val="num" w:pos="1440"/>
+        </w:tabs>
+        <w:ind w:left="1440" w:hanging="360"/>
+      </w:pPr>
+      <w:rPr>
+        <w:rFonts w:ascii="Courier New" w:hAnsi="Courier New" w:hint="default"/>
+        <w:sz w:val="20"/>
+      </w:rPr>
+    </w:lvl>
+    <w:lvl w:ilvl="2" w:tentative="1">
+      <w:start w:val="1"/>
+      <w:numFmt w:val="bullet"/>
+      <w:lvlText w:val=""/>
+      <w:lvlJc w:val="left"/>
+      <w:pPr>
+        <w:tabs>
+          <w:tab w:val="num" w:pos="2160"/>
+        </w:tabs>
+        <w:ind w:left="2160" w:hanging="360"/>
+      </w:pPr>
+      <w:rPr>
+        <w:rFonts w:ascii="Wingdings" w:hAnsi="Wingdings" w:hint="default"/>
+        <w:sz w:val="20"/>
+      </w:rPr>
+    </w:lvl>
+    <w:lvl w:ilvl="3" w:tentative="1">
+      <w:start w:val="1"/>
+      <w:numFmt w:val="bullet"/>
+      <w:lvlText w:val=""/>
+      <w:lvlJc w:val="left"/>
+      <w:pPr>
+        <w:tabs>
+          <w:tab w:val="num" w:pos="2880"/>
+        </w:tabs>
+        <w:ind w:left="2880" w:hanging="360"/>
+      </w:pPr>
+      <w:rPr>
+        <w:rFonts w:ascii="Wingdings" w:hAnsi="Wingdings" w:hint="default"/>
+        <w:sz w:val="20"/>
+      </w:rPr>
+    </w:lvl>
+    <w:lvl w:ilvl="4" w:tentative="1">
+      <w:start w:val="1"/>
+      <w:numFmt w:val="bullet"/>
+      <w:lvlText w:val=""/>
+      <w:lvlJc w:val="left"/>
+      <w:pPr>
+        <w:tabs>
+          <w:tab w:val="num" w:pos="3600"/>
+        </w:tabs>
+        <w:ind w:left="3600" w:hanging="360"/>
+      </w:pPr>
+      <w:rPr>
+        <w:rFonts w:ascii="Wingdings" w:hAnsi="Wingdings" w:hint="default"/>
+        <w:sz w:val="20"/>
+      </w:rPr>
+    </w:lvl>
+    <w:lvl w:ilvl="5" w:tentative="1">
+      <w:start w:val="1"/>
+      <w:numFmt w:val="bullet"/>
+      <w:lvlText w:val=""/>
+      <w:lvlJc w:val="left"/>
+      <w:pPr>
+        <w:tabs>
+          <w:tab w:val="num" w:pos="4320"/>
+        </w:tabs>
+        <w:ind w:left="4320" w:hanging="360"/>
+      </w:pPr>
+      <w:rPr>
+        <w:rFonts w:ascii="Wingdings" w:hAnsi="Wingdings" w:hint="default"/>
+        <w:sz w:val="20"/>
+      </w:rPr>
+    </w:lvl>
+    <w:lvl w:ilvl="6" w:tentative="1">
+      <w:start w:val="1"/>
+      <w:numFmt w:val="bullet"/>
+      <w:lvlText w:val=""/>
+      <w:lvlJc w:val="left"/>
+      <w:pPr>
+        <w:tabs>
+          <w:tab w:val="num" w:pos="5040"/>
+        </w:tabs>
+        <w:ind w:left="5040" w:hanging="360"/>
+      </w:pPr>
+      <w:rPr>
+        <w:rFonts w:ascii="Wingdings" w:hAnsi="Wingdings" w:hint="default"/>
+        <w:sz w:val="20"/>
+      </w:rPr>
+    </w:lvl>
+    <w:lvl w:ilvl="7" w:tentative="1">
+      <w:start w:val="1"/>
+      <w:numFmt w:val="bullet"/>
+      <w:lvlText w:val=""/>
+      <w:lvlJc w:val="left"/>
+      <w:pPr>
+        <w:tabs>
+          <w:tab w:val="num" w:pos="5760"/>
+        </w:tabs>
+        <w:ind w:left="5760" w:hanging="360"/>
+      </w:pPr>
+      <w:rPr>
+        <w:rFonts w:ascii="Wingdings" w:hAnsi="Wingdings" w:hint="default"/>
+        <w:sz w:val="20"/>
+      </w:rPr>
+    </w:lvl>
+    <w:lvl w:ilvl="8" w:tentative="1">
+      <w:start w:val="1"/>
+      <w:numFmt w:val="bullet"/>
+      <w:lvlText w:val=""/>
+      <w:lvlJc w:val="left"/>
+      <w:pPr>
+        <w:tabs>
+          <w:tab w:val="num" w:pos="6480"/>
+        </w:tabs>
+        <w:ind w:left="6480" w:hanging="360"/>
+      </w:pPr>
+      <w:rPr>
+        <w:rFonts w:ascii="Wingdings" w:hAnsi="Wingdings" w:hint="default"/>
+        <w:sz w:val="20"/>
+      </w:rPr>
+    </w:lvl>
+  </w:abstractNum>
   <w:num w:numId="1">
+    <w:abstractNumId w:val="3"/>
+  </w:num>
+  <w:num w:numId="2">
+    <w:abstractNumId w:val="1"/>
+  </w:num>
+  <w:num w:numId="3">
+    <w:abstractNumId w:val="7"/>
+  </w:num>
+  <w:num w:numId="4">
+    <w:abstractNumId w:val="6"/>
+  </w:num>
+  <w:num w:numId="5">
+    <w:abstractNumId w:val="5"/>
+  </w:num>
+  <w:num w:numId="6">
+    <w:abstractNumId w:val="11"/>
+  </w:num>
+  <w:num w:numId="7">
+    <w:abstractNumId w:val="8"/>
+  </w:num>
+  <w:num w:numId="8">
+    <w:abstractNumId w:val="10"/>
+  </w:num>
+  <w:num w:numId="9">
     <w:abstractNumId w:val="2"/>
   </w:num>
-  <w:num w:numId="2">
+  <w:num w:numId="10">
+    <w:abstractNumId w:val="12"/>
+  </w:num>
+  <w:num w:numId="11">
+    <w:abstractNumId w:val="4"/>
+  </w:num>
+  <w:num w:numId="12">
     <w:abstractNumId w:val="0"/>
   </w:num>
-  <w:num w:numId="3">
-    <w:abstractNumId w:val="6"/>
+  <w:num w:numId="13">
+    <w:abstractNumId w:val="13"/>
   </w:num>
-  <w:num w:numId="4">
-    <w:abstractNumId w:val="5"/>
-  </w:num>
-  <w:num w:numId="5">
-    <w:abstractNumId w:val="4"/>
-  </w:num>
-  <w:num w:numId="6">
+  <w:num w:numId="14">
     <w:abstractNumId w:val="9"/>
-  </w:num>
-  <w:num w:numId="7">
-    <w:abstractNumId w:val="7"/>
-  </w:num>
-  <w:num w:numId="8">
-    <w:abstractNumId w:val="8"/>
-  </w:num>
-  <w:num w:numId="9">
-    <w:abstractNumId w:val="1"/>
-  </w:num>
-  <w:num w:numId="10">
-    <w:abstractNumId w:val="10"/>
-  </w:num>
-  <w:num w:numId="11">
-    <w:abstractNumId w:val="3"/>
   </w:num>
 </w:numbering>
 </file>
@@ -7612,6 +9712,19 @@
       <w:contextualSpacing/>
     </w:pPr>
   </w:style>
+  <w:style w:type="character" w:styleId="CdigoHTML">
+    <w:name w:val="HTML Code"/>
+    <w:basedOn w:val="Fuentedeprrafopredeter"/>
+    <w:uiPriority w:val="99"/>
+    <w:semiHidden/>
+    <w:unhideWhenUsed/>
+    <w:rsid w:val="00D93292"/>
+    <w:rPr>
+      <w:rFonts w:ascii="Courier New" w:eastAsia="Times New Roman" w:hAnsi="Courier New" w:cs="Courier New"/>
+      <w:sz w:val="20"/>
+      <w:szCs w:val="20"/>
+    </w:rPr>
+  </w:style>
 </w:styles>
 </file>
 

</xml_diff>

<commit_message>
Actualizo documento Word correccion
</commit_message>
<xml_diff>
--- a/TP  REDES (Respuestas 21 a 34).docx
+++ b/TP  REDES (Respuestas 21 a 34).docx
@@ -344,17 +344,6 @@
           <w:lang w:eastAsia="es-AR"/>
         </w:rPr>
       </w:pPr>
-      <w:r>
-        <w:rPr>
-          <w:rFonts w:ascii="Times New Roman" w:eastAsia="Times New Roman" w:hAnsi="Times New Roman" w:cs="Times New Roman"/>
-          <w:sz w:val="24"/>
-          <w:szCs w:val="24"/>
-          <w:lang w:eastAsia="es-AR"/>
-        </w:rPr>
-        <w:pict w14:anchorId="644C763D">
-          <v:rect id="_x0000_i1025" style="width:0;height:1.5pt" o:hralign="center" o:hrstd="t" o:hr="t" fillcolor="#a0a0a0" stroked="f"/>
-        </w:pict>
-      </w:r>
     </w:p>
     <w:p>
       <w:pPr>
@@ -428,6 +417,7 @@
           <w:lang w:eastAsia="es-AR"/>
         </w:rPr>
       </w:pPr>
+      <w:proofErr w:type="gramStart"/>
       <w:r>
         <w:rPr>
           <w:rFonts w:ascii="Times New Roman" w:eastAsia="Times New Roman" w:hAnsi="Times New Roman" w:cs="Times New Roman"/>
@@ -450,6 +440,7 @@
         </w:rPr>
         <w:t>:</w:t>
       </w:r>
+      <w:proofErr w:type="gramEnd"/>
       <w:r>
         <w:rPr>
           <w:rFonts w:ascii="Times New Roman" w:eastAsia="Times New Roman" w:hAnsi="Times New Roman" w:cs="Times New Roman"/>
@@ -471,17 +462,6 @@
           <w:lang w:eastAsia="es-AR"/>
         </w:rPr>
       </w:pPr>
-      <w:r>
-        <w:rPr>
-          <w:rFonts w:ascii="Times New Roman" w:eastAsia="Times New Roman" w:hAnsi="Times New Roman" w:cs="Times New Roman"/>
-          <w:sz w:val="24"/>
-          <w:szCs w:val="24"/>
-          <w:lang w:eastAsia="es-AR"/>
-        </w:rPr>
-        <w:pict w14:anchorId="6460E3B7">
-          <v:rect id="_x0000_i1026" style="width:0;height:1.5pt" o:hralign="center" o:hrstd="t" o:hr="t" fillcolor="#a0a0a0" stroked="f"/>
-        </w:pict>
-      </w:r>
     </w:p>
     <w:p>
       <w:pPr>
@@ -2756,7 +2736,27 @@
           <w:szCs w:val="24"/>
           <w:lang w:eastAsia="es-AR"/>
         </w:rPr>
-        <w:t>Chatear en tiempo real (como un WhatsApp pero más profesional).</w:t>
+        <w:t xml:space="preserve">Chatear en tiempo real (como un </w:t>
+      </w:r>
+      <w:proofErr w:type="gramStart"/>
+      <w:r>
+        <w:rPr>
+          <w:rFonts w:ascii="Times New Roman" w:eastAsia="Times New Roman" w:hAnsi="Times New Roman" w:cs="Times New Roman"/>
+          <w:sz w:val="24"/>
+          <w:szCs w:val="24"/>
+          <w:lang w:eastAsia="es-AR"/>
+        </w:rPr>
+        <w:t>WhatsApp</w:t>
+      </w:r>
+      <w:proofErr w:type="gramEnd"/>
+      <w:r>
+        <w:rPr>
+          <w:rFonts w:ascii="Times New Roman" w:eastAsia="Times New Roman" w:hAnsi="Times New Roman" w:cs="Times New Roman"/>
+          <w:sz w:val="24"/>
+          <w:szCs w:val="24"/>
+          <w:lang w:eastAsia="es-AR"/>
+        </w:rPr>
+        <w:t xml:space="preserve"> pero más profesional).</w:t>
       </w:r>
     </w:p>
     <w:p>
@@ -3130,7 +3130,27 @@
           <w:lang w:eastAsia="es-AR"/>
         </w:rPr>
         <w:br/>
-        <w:t>Por ejemplo, en un enlace MPLS se puede hacer que las llamadas de voz tengan prioridad sobre una descarga de archivos, asegurando que la llamada sea fluida aunque la red esté ocupada.</w:t>
+        <w:t xml:space="preserve">Por ejemplo, en un enlace MPLS se puede hacer que las llamadas de voz tengan prioridad sobre una descarga de archivos, asegurando que la llamada sea </w:t>
+      </w:r>
+      <w:proofErr w:type="gramStart"/>
+      <w:r>
+        <w:rPr>
+          <w:rFonts w:ascii="Times New Roman" w:eastAsia="Times New Roman" w:hAnsi="Times New Roman" w:cs="Times New Roman"/>
+          <w:sz w:val="24"/>
+          <w:szCs w:val="24"/>
+          <w:lang w:eastAsia="es-AR"/>
+        </w:rPr>
+        <w:t>fluida</w:t>
+      </w:r>
+      <w:proofErr w:type="gramEnd"/>
+      <w:r>
+        <w:rPr>
+          <w:rFonts w:ascii="Times New Roman" w:eastAsia="Times New Roman" w:hAnsi="Times New Roman" w:cs="Times New Roman"/>
+          <w:sz w:val="24"/>
+          <w:szCs w:val="24"/>
+          <w:lang w:eastAsia="es-AR"/>
+        </w:rPr>
+        <w:t xml:space="preserve"> aunque la red esté ocupada.</w:t>
       </w:r>
     </w:p>
     <w:p>
@@ -3743,7 +3763,7 @@
           <w:lang w:eastAsia="es-AR"/>
         </w:rPr>
         <w:pict w14:anchorId="47E48E3B">
-          <v:rect id="_x0000_i1031" style="width:0;height:1.5pt" o:hralign="center" o:hrstd="t" o:hr="t" fillcolor="#a0a0a0" stroked="f"/>
+          <v:rect id="_x0000_i1041" style="width:0;height:1.5pt" o:hralign="center" o:hrstd="t" o:hr="t" fillcolor="#a0a0a0" stroked="f"/>
         </w:pict>
       </w:r>
     </w:p>
@@ -4067,7 +4087,7 @@
           <w:lang w:eastAsia="es-AR"/>
         </w:rPr>
         <w:pict w14:anchorId="2631378A">
-          <v:rect id="_x0000_i1032" style="width:0;height:1.5pt" o:hralign="center" o:hrstd="t" o:hr="t" fillcolor="#a0a0a0" stroked="f"/>
+          <v:rect id="_x0000_i1039" style="width:0;height:1.5pt" o:hralign="center" o:hrstd="t" o:hr="t" fillcolor="#a0a0a0" stroked="f"/>
         </w:pict>
       </w:r>
     </w:p>
@@ -4677,17 +4697,6 @@
           <w:lang w:eastAsia="es-AR"/>
         </w:rPr>
       </w:pPr>
-      <w:r>
-        <w:rPr>
-          <w:rFonts w:ascii="Times New Roman" w:eastAsia="Times New Roman" w:hAnsi="Times New Roman" w:cs="Times New Roman"/>
-          <w:sz w:val="24"/>
-          <w:szCs w:val="24"/>
-          <w:lang w:eastAsia="es-AR"/>
-        </w:rPr>
-        <w:pict w14:anchorId="42154C7D">
-          <v:rect id="_x0000_i1035" style="width:0;height:1.5pt" o:hralign="center" o:hrstd="t" o:hr="t" fillcolor="#a0a0a0" stroked="f"/>
-        </w:pict>
-      </w:r>
     </w:p>
     <w:p>
       <w:pPr>
@@ -4933,28 +4942,6 @@
     </w:p>
     <w:p>
       <w:pPr>
-        <w:spacing w:after="0" w:line="240" w:lineRule="auto"/>
-        <w:rPr>
-          <w:rFonts w:ascii="Times New Roman" w:eastAsia="Times New Roman" w:hAnsi="Times New Roman" w:cs="Times New Roman"/>
-          <w:sz w:val="24"/>
-          <w:szCs w:val="24"/>
-          <w:lang w:eastAsia="es-AR"/>
-        </w:rPr>
-      </w:pPr>
-      <w:r>
-        <w:rPr>
-          <w:rFonts w:ascii="Times New Roman" w:eastAsia="Times New Roman" w:hAnsi="Times New Roman" w:cs="Times New Roman"/>
-          <w:sz w:val="24"/>
-          <w:szCs w:val="24"/>
-          <w:lang w:eastAsia="es-AR"/>
-        </w:rPr>
-        <w:pict w14:anchorId="7B899367">
-          <v:rect id="_x0000_i1037" style="width:0;height:1.5pt" o:hralign="center" o:hrstd="t" o:hr="t" fillcolor="#a0a0a0" stroked="f"/>
-        </w:pict>
-      </w:r>
-    </w:p>
-    <w:p>
-      <w:pPr>
         <w:spacing w:before="100" w:beforeAutospacing="1" w:after="100" w:afterAutospacing="1" w:line="240" w:lineRule="auto"/>
         <w:rPr>
           <w:rFonts w:ascii="Times New Roman" w:eastAsia="Times New Roman" w:hAnsi="Times New Roman" w:cs="Times New Roman"/>
@@ -5003,28 +4990,6 @@
         </w:rPr>
         <w:br/>
         <w:t>La mayoría de las redes de oficina o domésticas hoy en día usan tecnología basada en Ethernet 802.3.</w:t>
-      </w:r>
-    </w:p>
-    <w:p>
-      <w:pPr>
-        <w:spacing w:after="0" w:line="240" w:lineRule="auto"/>
-        <w:rPr>
-          <w:rFonts w:ascii="Times New Roman" w:eastAsia="Times New Roman" w:hAnsi="Times New Roman" w:cs="Times New Roman"/>
-          <w:sz w:val="24"/>
-          <w:szCs w:val="24"/>
-          <w:lang w:eastAsia="es-AR"/>
-        </w:rPr>
-      </w:pPr>
-      <w:r>
-        <w:rPr>
-          <w:rFonts w:ascii="Times New Roman" w:eastAsia="Times New Roman" w:hAnsi="Times New Roman" w:cs="Times New Roman"/>
-          <w:sz w:val="24"/>
-          <w:szCs w:val="24"/>
-          <w:lang w:eastAsia="es-AR"/>
-        </w:rPr>
-        <w:pict w14:anchorId="67E8CBD4">
-          <v:rect id="_x0000_i1038" style="width:0;height:1.5pt" o:hralign="center" o:hrstd="t" o:hr="t" fillcolor="#a0a0a0" stroked="f"/>
-        </w:pict>
       </w:r>
     </w:p>
     <w:p>
@@ -5218,28 +5183,6 @@
     </w:p>
     <w:p>
       <w:pPr>
-        <w:spacing w:after="0" w:line="240" w:lineRule="auto"/>
-        <w:rPr>
-          <w:rFonts w:ascii="Times New Roman" w:eastAsia="Times New Roman" w:hAnsi="Times New Roman" w:cs="Times New Roman"/>
-          <w:sz w:val="24"/>
-          <w:szCs w:val="24"/>
-          <w:lang w:eastAsia="es-AR"/>
-        </w:rPr>
-      </w:pPr>
-      <w:r>
-        <w:rPr>
-          <w:rFonts w:ascii="Times New Roman" w:eastAsia="Times New Roman" w:hAnsi="Times New Roman" w:cs="Times New Roman"/>
-          <w:sz w:val="24"/>
-          <w:szCs w:val="24"/>
-          <w:lang w:eastAsia="es-AR"/>
-        </w:rPr>
-        <w:pict w14:anchorId="68E07621">
-          <v:rect id="_x0000_i1039" style="width:0;height:1.5pt" o:hralign="center" o:hrstd="t" o:hr="t" fillcolor="#a0a0a0" stroked="f"/>
-        </w:pict>
-      </w:r>
-    </w:p>
-    <w:p>
-      <w:pPr>
         <w:spacing w:before="100" w:beforeAutospacing="1" w:after="100" w:afterAutospacing="1" w:line="240" w:lineRule="auto"/>
         <w:rPr>
           <w:rFonts w:ascii="Times New Roman" w:eastAsia="Times New Roman" w:hAnsi="Times New Roman" w:cs="Times New Roman"/>
@@ -5426,6 +5369,17 @@
           <w:szCs w:val="28"/>
         </w:rPr>
       </w:pPr>
+    </w:p>
+    <w:p>
+      <w:pPr>
+        <w:rPr>
+          <w:b/>
+          <w:bCs/>
+          <w:color w:val="FF0000"/>
+          <w:sz w:val="28"/>
+          <w:szCs w:val="28"/>
+        </w:rPr>
+      </w:pPr>
       <w:r>
         <w:rPr>
           <w:b/>
@@ -6184,7 +6138,10 @@
           <w:lang w:eastAsia="es-AR"/>
         </w:rPr>
       </w:pPr>
-      <w:r>
+    </w:p>
+    <w:p>
+      <w:pPr>
+        <w:spacing w:before="100" w:beforeAutospacing="1" w:after="100" w:afterAutospacing="1" w:line="240" w:lineRule="auto"/>
         <w:rPr>
           <w:rFonts w:ascii="Times New Roman" w:eastAsia="Times New Roman" w:hAnsi="Times New Roman" w:cs="Times New Roman"/>
           <w:b/>
@@ -6194,109 +6151,145 @@
           <w:szCs w:val="28"/>
           <w:lang w:eastAsia="es-AR"/>
         </w:rPr>
-        <w:t>32)</w:t>
-      </w:r>
-    </w:p>
-    <w:p>
-      <w:pPr>
-        <w:spacing w:before="100" w:beforeAutospacing="1" w:after="100" w:afterAutospacing="1" w:line="240" w:lineRule="auto"/>
-        <w:rPr>
-          <w:rFonts w:ascii="Times New Roman" w:eastAsia="Times New Roman" w:hAnsi="Times New Roman" w:cs="Times New Roman"/>
-          <w:sz w:val="24"/>
-          <w:szCs w:val="24"/>
-          <w:lang w:eastAsia="es-AR"/>
-        </w:rPr>
-      </w:pPr>
-      <w:r>
-        <w:rPr>
-          <w:rFonts w:ascii="Times New Roman" w:eastAsia="Times New Roman" w:hAnsi="Times New Roman" w:cs="Times New Roman"/>
-          <w:b/>
-          <w:bCs/>
-          <w:sz w:val="24"/>
-          <w:szCs w:val="24"/>
-          <w:lang w:eastAsia="es-AR"/>
-        </w:rPr>
-        <w:t>¿Qué protocolo puede usarse para leer correo recibido?</w:t>
-      </w:r>
-    </w:p>
-    <w:p>
-      <w:pPr>
-        <w:spacing w:before="100" w:beforeAutospacing="1" w:after="100" w:afterAutospacing="1" w:line="240" w:lineRule="auto"/>
-      </w:pPr>
-      <w:r>
-        <w:t xml:space="preserve">Tanto </w:t>
-      </w:r>
-      <w:r>
-        <w:rPr>
-          <w:rStyle w:val="Textoennegrita"/>
-        </w:rPr>
-        <w:t>POP3</w:t>
-      </w:r>
-      <w:r>
-        <w:t xml:space="preserve"> como </w:t>
-      </w:r>
-      <w:r>
-        <w:rPr>
-          <w:rStyle w:val="Textoennegrita"/>
-        </w:rPr>
-        <w:t>IMAP</w:t>
-      </w:r>
-      <w:r>
-        <w:t xml:space="preserve"> permiten leer correos recibidos, pero </w:t>
-      </w:r>
-      <w:r>
-        <w:rPr>
-          <w:rStyle w:val="Textoennegrita"/>
-        </w:rPr>
-        <w:t>IMAP</w:t>
-      </w:r>
-      <w:r>
-        <w:t xml:space="preserve"> es más flexible si </w:t>
-      </w:r>
-      <w:proofErr w:type="spellStart"/>
-      <w:r>
-        <w:t>usás</w:t>
-      </w:r>
-      <w:proofErr w:type="spellEnd"/>
-      <w:r>
-        <w:t xml:space="preserve"> varios dispositivos.</w:t>
-      </w:r>
-      <w:r>
-        <w:t xml:space="preserve"> (En la respuesta </w:t>
-      </w:r>
-      <w:r>
-        <w:rPr>
-          <w:b/>
-          <w:bCs/>
-          <w:sz w:val="24"/>
-          <w:szCs w:val="24"/>
-        </w:rPr>
-        <w:t>31</w:t>
-      </w:r>
-      <w:r>
-        <w:t xml:space="preserve"> se mencionan y describen ambos).</w:t>
-      </w:r>
-    </w:p>
-    <w:p>
-      <w:pPr>
-        <w:spacing w:before="100" w:beforeAutospacing="1" w:after="100" w:afterAutospacing="1" w:line="240" w:lineRule="auto"/>
-        <w:rPr>
+      </w:pPr>
+    </w:p>
+    <w:p>
+      <w:pPr>
+        <w:spacing w:before="100" w:beforeAutospacing="1" w:after="100" w:afterAutospacing="1" w:line="240" w:lineRule="auto"/>
+        <w:rPr>
+          <w:rFonts w:ascii="Times New Roman" w:eastAsia="Times New Roman" w:hAnsi="Times New Roman" w:cs="Times New Roman"/>
           <w:b/>
           <w:bCs/>
           <w:color w:val="FF0000"/>
           <w:sz w:val="28"/>
           <w:szCs w:val="28"/>
-        </w:rPr>
-      </w:pPr>
-      <w:r>
-        <w:rPr>
+          <w:lang w:eastAsia="es-AR"/>
+        </w:rPr>
+      </w:pPr>
+    </w:p>
+    <w:p>
+      <w:pPr>
+        <w:spacing w:before="100" w:beforeAutospacing="1" w:after="100" w:afterAutospacing="1" w:line="240" w:lineRule="auto"/>
+        <w:rPr>
+          <w:rFonts w:ascii="Times New Roman" w:eastAsia="Times New Roman" w:hAnsi="Times New Roman" w:cs="Times New Roman"/>
           <w:b/>
           <w:bCs/>
           <w:color w:val="FF0000"/>
           <w:sz w:val="28"/>
           <w:szCs w:val="28"/>
+          <w:lang w:eastAsia="es-AR"/>
+        </w:rPr>
+      </w:pPr>
+      <w:r>
+        <w:rPr>
+          <w:rFonts w:ascii="Times New Roman" w:eastAsia="Times New Roman" w:hAnsi="Times New Roman" w:cs="Times New Roman"/>
+          <w:b/>
+          <w:bCs/>
+          <w:color w:val="FF0000"/>
+          <w:sz w:val="28"/>
+          <w:szCs w:val="28"/>
+          <w:lang w:eastAsia="es-AR"/>
         </w:rPr>
         <w:lastRenderedPageBreak/>
+        <w:t>32)</w:t>
+      </w:r>
+    </w:p>
+    <w:p>
+      <w:pPr>
+        <w:spacing w:before="100" w:beforeAutospacing="1" w:after="100" w:afterAutospacing="1" w:line="240" w:lineRule="auto"/>
+        <w:rPr>
+          <w:rFonts w:ascii="Times New Roman" w:eastAsia="Times New Roman" w:hAnsi="Times New Roman" w:cs="Times New Roman"/>
+          <w:sz w:val="24"/>
+          <w:szCs w:val="24"/>
+          <w:lang w:eastAsia="es-AR"/>
+        </w:rPr>
+      </w:pPr>
+      <w:r>
+        <w:rPr>
+          <w:rFonts w:ascii="Times New Roman" w:eastAsia="Times New Roman" w:hAnsi="Times New Roman" w:cs="Times New Roman"/>
+          <w:b/>
+          <w:bCs/>
+          <w:sz w:val="24"/>
+          <w:szCs w:val="24"/>
+          <w:lang w:eastAsia="es-AR"/>
+        </w:rPr>
+        <w:t>¿Qué protocolo puede usarse para leer correo recibido?</w:t>
+      </w:r>
+    </w:p>
+    <w:p>
+      <w:pPr>
+        <w:spacing w:before="100" w:beforeAutospacing="1" w:after="100" w:afterAutospacing="1" w:line="240" w:lineRule="auto"/>
+      </w:pPr>
+      <w:r>
+        <w:t xml:space="preserve">Tanto </w:t>
+      </w:r>
+      <w:r>
+        <w:rPr>
+          <w:rStyle w:val="Textoennegrita"/>
+        </w:rPr>
+        <w:t>POP3</w:t>
+      </w:r>
+      <w:r>
+        <w:t xml:space="preserve"> como </w:t>
+      </w:r>
+      <w:r>
+        <w:rPr>
+          <w:rStyle w:val="Textoennegrita"/>
+        </w:rPr>
+        <w:t>IMAP</w:t>
+      </w:r>
+      <w:r>
+        <w:t xml:space="preserve"> permiten leer correos recibidos, pero </w:t>
+      </w:r>
+      <w:r>
+        <w:rPr>
+          <w:rStyle w:val="Textoennegrita"/>
+        </w:rPr>
+        <w:t>IMAP</w:t>
+      </w:r>
+      <w:r>
+        <w:t xml:space="preserve"> es más flexible si </w:t>
+      </w:r>
+      <w:proofErr w:type="spellStart"/>
+      <w:r>
+        <w:t>usás</w:t>
+      </w:r>
+      <w:proofErr w:type="spellEnd"/>
+      <w:r>
+        <w:t xml:space="preserve"> varios dispositivos. (En la respuesta </w:t>
+      </w:r>
+      <w:r>
+        <w:rPr>
+          <w:b/>
+          <w:bCs/>
+          <w:sz w:val="24"/>
+          <w:szCs w:val="24"/>
+        </w:rPr>
+        <w:t>31</w:t>
+      </w:r>
+      <w:r>
+        <w:t xml:space="preserve"> se mencionan y describen ambos).</w:t>
+      </w:r>
+    </w:p>
+    <w:p>
+      <w:pPr>
+        <w:spacing w:before="100" w:beforeAutospacing="1" w:after="100" w:afterAutospacing="1" w:line="240" w:lineRule="auto"/>
+        <w:rPr>
+          <w:b/>
+          <w:bCs/>
+          <w:color w:val="FF0000"/>
+          <w:sz w:val="28"/>
+          <w:szCs w:val="28"/>
+        </w:rPr>
+      </w:pPr>
+      <w:r>
+        <w:rPr>
+          <w:b/>
+          <w:bCs/>
+          <w:color w:val="FF0000"/>
+          <w:sz w:val="28"/>
+          <w:szCs w:val="28"/>
+        </w:rPr>
         <w:t>33)</w:t>
       </w:r>
     </w:p>
@@ -6380,16 +6373,7 @@
           <w:szCs w:val="24"/>
           <w:lang w:eastAsia="es-AR"/>
         </w:rPr>
-        <w:t xml:space="preserve"> usa direcciones de 32 </w:t>
-      </w:r>
-      <w:r>
-        <w:rPr>
-          <w:rFonts w:ascii="Times New Roman" w:eastAsia="Times New Roman" w:hAnsi="Times New Roman" w:cs="Times New Roman"/>
-          <w:sz w:val="24"/>
-          <w:szCs w:val="24"/>
-          <w:lang w:eastAsia="es-AR"/>
-        </w:rPr>
-        <w:t>bits.</w:t>
+        <w:t xml:space="preserve"> usa direcciones de 32 bits.</w:t>
       </w:r>
     </w:p>
     <w:p>
@@ -6424,16 +6408,7 @@
           <w:szCs w:val="24"/>
           <w:lang w:eastAsia="es-AR"/>
         </w:rPr>
-        <w:t xml:space="preserve"> usa direcciones de 128 </w:t>
-      </w:r>
-      <w:r>
-        <w:rPr>
-          <w:rFonts w:ascii="Times New Roman" w:eastAsia="Times New Roman" w:hAnsi="Times New Roman" w:cs="Times New Roman"/>
-          <w:sz w:val="24"/>
-          <w:szCs w:val="24"/>
-          <w:lang w:eastAsia="es-AR"/>
-        </w:rPr>
-        <w:t>bits.</w:t>
+        <w:t xml:space="preserve"> usa direcciones de 128 bits.</w:t>
       </w:r>
     </w:p>
     <w:p>
@@ -6914,6 +6889,8 @@
         <w:rPr>
           <w:rFonts w:ascii="Times New Roman" w:eastAsia="Times New Roman" w:hAnsi="Times New Roman" w:cs="Times New Roman"/>
           <w:color w:val="000000" w:themeColor="text1"/>
+          <w:sz w:val="24"/>
+          <w:szCs w:val="24"/>
           <w:lang w:eastAsia="es-AR"/>
         </w:rPr>
       </w:pPr>
@@ -6921,15 +6898,42 @@
         <w:rPr>
           <w:rFonts w:ascii="Times New Roman" w:eastAsia="Times New Roman" w:hAnsi="Times New Roman" w:cs="Times New Roman"/>
           <w:color w:val="000000" w:themeColor="text1"/>
-          <w:lang w:eastAsia="es-AR"/>
-        </w:rPr>
-        <w:t xml:space="preserve">Hace 14 meses trabajo en Soporte IT en una empresa , es mi primer experiencia en tecnología e ingrese como Jr. En mi tareas diarias suelen estar presentes tareas de </w:t>
+          <w:sz w:val="24"/>
+          <w:szCs w:val="24"/>
+          <w:lang w:eastAsia="es-AR"/>
+        </w:rPr>
+        <w:t xml:space="preserve">Hace 14 meses trabajo en Soporte IT en una </w:t>
+      </w:r>
+      <w:proofErr w:type="gramStart"/>
+      <w:r>
+        <w:rPr>
+          <w:rFonts w:ascii="Times New Roman" w:eastAsia="Times New Roman" w:hAnsi="Times New Roman" w:cs="Times New Roman"/>
+          <w:color w:val="000000" w:themeColor="text1"/>
+          <w:sz w:val="24"/>
+          <w:szCs w:val="24"/>
+          <w:lang w:eastAsia="es-AR"/>
+        </w:rPr>
+        <w:t>empresa ,</w:t>
+      </w:r>
+      <w:proofErr w:type="gramEnd"/>
+      <w:r>
+        <w:rPr>
+          <w:rFonts w:ascii="Times New Roman" w:eastAsia="Times New Roman" w:hAnsi="Times New Roman" w:cs="Times New Roman"/>
+          <w:color w:val="000000" w:themeColor="text1"/>
+          <w:sz w:val="24"/>
+          <w:szCs w:val="24"/>
+          <w:lang w:eastAsia="es-AR"/>
+        </w:rPr>
+        <w:t xml:space="preserve"> es mi primer experiencia en tecnología e ingrese como Jr. En mi tareas diarias suelen estar presentes tareas de </w:t>
       </w:r>
       <w:proofErr w:type="spellStart"/>
+      <w:proofErr w:type="gramStart"/>
       <w:r>
         <w:rPr>
           <w:rFonts w:ascii="Times New Roman" w:eastAsia="Times New Roman" w:hAnsi="Times New Roman" w:cs="Times New Roman"/>
           <w:color w:val="000000" w:themeColor="text1"/>
+          <w:sz w:val="24"/>
+          <w:szCs w:val="24"/>
           <w:lang w:eastAsia="es-AR"/>
         </w:rPr>
         <w:t>networking</w:t>
@@ -6939,15 +6943,30 @@
         <w:rPr>
           <w:rFonts w:ascii="Times New Roman" w:eastAsia="Times New Roman" w:hAnsi="Times New Roman" w:cs="Times New Roman"/>
           <w:color w:val="000000" w:themeColor="text1"/>
-          <w:lang w:eastAsia="es-AR"/>
-        </w:rPr>
-        <w:t xml:space="preserve"> , como configurar servidores </w:t>
+          <w:sz w:val="24"/>
+          <w:szCs w:val="24"/>
+          <w:lang w:eastAsia="es-AR"/>
+        </w:rPr>
+        <w:t xml:space="preserve"> ,</w:t>
+      </w:r>
+      <w:proofErr w:type="gramEnd"/>
+      <w:r>
+        <w:rPr>
+          <w:rFonts w:ascii="Times New Roman" w:eastAsia="Times New Roman" w:hAnsi="Times New Roman" w:cs="Times New Roman"/>
+          <w:color w:val="000000" w:themeColor="text1"/>
+          <w:sz w:val="24"/>
+          <w:szCs w:val="24"/>
+          <w:lang w:eastAsia="es-AR"/>
+        </w:rPr>
+        <w:t xml:space="preserve"> como configurar servidores </w:t>
       </w:r>
       <w:proofErr w:type="spellStart"/>
       <w:r>
         <w:rPr>
           <w:rFonts w:ascii="Times New Roman" w:eastAsia="Times New Roman" w:hAnsi="Times New Roman" w:cs="Times New Roman"/>
           <w:color w:val="000000" w:themeColor="text1"/>
+          <w:sz w:val="24"/>
+          <w:szCs w:val="24"/>
           <w:lang w:eastAsia="es-AR"/>
         </w:rPr>
         <w:t>dhcp</w:t>
@@ -6957,6 +6976,8 @@
         <w:rPr>
           <w:rFonts w:ascii="Times New Roman" w:eastAsia="Times New Roman" w:hAnsi="Times New Roman" w:cs="Times New Roman"/>
           <w:color w:val="000000" w:themeColor="text1"/>
+          <w:sz w:val="24"/>
+          <w:szCs w:val="24"/>
           <w:lang w:eastAsia="es-AR"/>
         </w:rPr>
         <w:t xml:space="preserve"> , active </w:t>
@@ -6966,6 +6987,8 @@
         <w:rPr>
           <w:rFonts w:ascii="Times New Roman" w:eastAsia="Times New Roman" w:hAnsi="Times New Roman" w:cs="Times New Roman"/>
           <w:color w:val="000000" w:themeColor="text1"/>
+          <w:sz w:val="24"/>
+          <w:szCs w:val="24"/>
           <w:lang w:eastAsia="es-AR"/>
         </w:rPr>
         <w:t>directory</w:t>
@@ -6975,6 +6998,8 @@
         <w:rPr>
           <w:rFonts w:ascii="Times New Roman" w:eastAsia="Times New Roman" w:hAnsi="Times New Roman" w:cs="Times New Roman"/>
           <w:color w:val="000000" w:themeColor="text1"/>
+          <w:sz w:val="24"/>
+          <w:szCs w:val="24"/>
           <w:lang w:eastAsia="es-AR"/>
         </w:rPr>
         <w:t xml:space="preserve"> , a nivel físico hay servidores , switch de capa 3</w:t>
@@ -6983,6 +7008,8 @@
         <w:rPr>
           <w:rFonts w:ascii="Times New Roman" w:eastAsia="Times New Roman" w:hAnsi="Times New Roman" w:cs="Times New Roman"/>
           <w:color w:val="000000" w:themeColor="text1"/>
+          <w:sz w:val="24"/>
+          <w:szCs w:val="24"/>
           <w:lang w:eastAsia="es-AR"/>
         </w:rPr>
         <w:t xml:space="preserve"> , y una red </w:t>
@@ -6992,6 +7019,8 @@
         <w:rPr>
           <w:rFonts w:ascii="Times New Roman" w:eastAsia="Times New Roman" w:hAnsi="Times New Roman" w:cs="Times New Roman"/>
           <w:color w:val="000000" w:themeColor="text1"/>
+          <w:sz w:val="24"/>
+          <w:szCs w:val="24"/>
           <w:lang w:eastAsia="es-AR"/>
         </w:rPr>
         <w:t>lan</w:t>
@@ -7001,6 +7030,8 @@
         <w:rPr>
           <w:rFonts w:ascii="Times New Roman" w:eastAsia="Times New Roman" w:hAnsi="Times New Roman" w:cs="Times New Roman"/>
           <w:color w:val="000000" w:themeColor="text1"/>
+          <w:sz w:val="24"/>
+          <w:szCs w:val="24"/>
           <w:lang w:eastAsia="es-AR"/>
         </w:rPr>
         <w:t xml:space="preserve"> interna dividida en </w:t>
@@ -7010,6 +7041,8 @@
         <w:rPr>
           <w:rFonts w:ascii="Times New Roman" w:eastAsia="Times New Roman" w:hAnsi="Times New Roman" w:cs="Times New Roman"/>
           <w:color w:val="000000" w:themeColor="text1"/>
+          <w:sz w:val="24"/>
+          <w:szCs w:val="24"/>
           <w:lang w:eastAsia="es-AR"/>
         </w:rPr>
         <w:t>vlan</w:t>
@@ -7019,6 +7052,8 @@
         <w:rPr>
           <w:rFonts w:ascii="Times New Roman" w:eastAsia="Times New Roman" w:hAnsi="Times New Roman" w:cs="Times New Roman"/>
           <w:color w:val="000000" w:themeColor="text1"/>
+          <w:sz w:val="24"/>
+          <w:szCs w:val="24"/>
           <w:lang w:eastAsia="es-AR"/>
         </w:rPr>
         <w:t xml:space="preserve"> , si bien son tareas que veo de cerca , no soy el responsable de </w:t>
@@ -7028,6 +7063,8 @@
         <w:rPr>
           <w:rFonts w:ascii="Times New Roman" w:eastAsia="Times New Roman" w:hAnsi="Times New Roman" w:cs="Times New Roman"/>
           <w:color w:val="000000" w:themeColor="text1"/>
+          <w:sz w:val="24"/>
+          <w:szCs w:val="24"/>
           <w:lang w:eastAsia="es-AR"/>
         </w:rPr>
         <w:t>ejcutarlas</w:t>
@@ -7037,15 +7074,41 @@
         <w:rPr>
           <w:rFonts w:ascii="Times New Roman" w:eastAsia="Times New Roman" w:hAnsi="Times New Roman" w:cs="Times New Roman"/>
           <w:color w:val="000000" w:themeColor="text1"/>
-          <w:lang w:eastAsia="es-AR"/>
-        </w:rPr>
-        <w:t xml:space="preserve"> , mas bien aprendo de quien las hace , tiene su complejidad . Personalmente a modo de practica conecte un </w:t>
+          <w:sz w:val="24"/>
+          <w:szCs w:val="24"/>
+          <w:lang w:eastAsia="es-AR"/>
+        </w:rPr>
+        <w:t xml:space="preserve"> , </w:t>
       </w:r>
       <w:proofErr w:type="spellStart"/>
       <w:r>
         <w:rPr>
           <w:rFonts w:ascii="Times New Roman" w:eastAsia="Times New Roman" w:hAnsi="Times New Roman" w:cs="Times New Roman"/>
           <w:color w:val="000000" w:themeColor="text1"/>
+          <w:sz w:val="24"/>
+          <w:szCs w:val="24"/>
+          <w:lang w:eastAsia="es-AR"/>
+        </w:rPr>
+        <w:t>mas</w:t>
+      </w:r>
+      <w:proofErr w:type="spellEnd"/>
+      <w:r>
+        <w:rPr>
+          <w:rFonts w:ascii="Times New Roman" w:eastAsia="Times New Roman" w:hAnsi="Times New Roman" w:cs="Times New Roman"/>
+          <w:color w:val="000000" w:themeColor="text1"/>
+          <w:sz w:val="24"/>
+          <w:szCs w:val="24"/>
+          <w:lang w:eastAsia="es-AR"/>
+        </w:rPr>
+        <w:t xml:space="preserve"> bien aprendo de quien las hace , tiene su complejidad . Personalmente a modo de practica conecte un </w:t>
+      </w:r>
+      <w:proofErr w:type="spellStart"/>
+      <w:r>
+        <w:rPr>
+          <w:rFonts w:ascii="Times New Roman" w:eastAsia="Times New Roman" w:hAnsi="Times New Roman" w:cs="Times New Roman"/>
+          <w:color w:val="000000" w:themeColor="text1"/>
+          <w:sz w:val="24"/>
+          <w:szCs w:val="24"/>
           <w:lang w:eastAsia="es-AR"/>
         </w:rPr>
         <w:t>cpu</w:t>
@@ -7055,6 +7118,8 @@
         <w:rPr>
           <w:rFonts w:ascii="Times New Roman" w:eastAsia="Times New Roman" w:hAnsi="Times New Roman" w:cs="Times New Roman"/>
           <w:color w:val="000000" w:themeColor="text1"/>
+          <w:sz w:val="24"/>
+          <w:szCs w:val="24"/>
           <w:lang w:eastAsia="es-AR"/>
         </w:rPr>
         <w:t xml:space="preserve"> con </w:t>
@@ -7064,6 +7129,8 @@
         <w:rPr>
           <w:rFonts w:ascii="Times New Roman" w:eastAsia="Times New Roman" w:hAnsi="Times New Roman" w:cs="Times New Roman"/>
           <w:color w:val="000000" w:themeColor="text1"/>
+          <w:sz w:val="24"/>
+          <w:szCs w:val="24"/>
           <w:lang w:eastAsia="es-AR"/>
         </w:rPr>
         <w:t>windos</w:t>
@@ -7073,15 +7140,20 @@
         <w:rPr>
           <w:rFonts w:ascii="Times New Roman" w:eastAsia="Times New Roman" w:hAnsi="Times New Roman" w:cs="Times New Roman"/>
           <w:color w:val="000000" w:themeColor="text1"/>
+          <w:sz w:val="24"/>
+          <w:szCs w:val="24"/>
           <w:lang w:eastAsia="es-AR"/>
         </w:rPr>
         <w:t xml:space="preserve"> server a mi router del </w:t>
       </w:r>
       <w:proofErr w:type="spellStart"/>
+      <w:proofErr w:type="gramStart"/>
       <w:r>
         <w:rPr>
           <w:rFonts w:ascii="Times New Roman" w:eastAsia="Times New Roman" w:hAnsi="Times New Roman" w:cs="Times New Roman"/>
           <w:color w:val="000000" w:themeColor="text1"/>
+          <w:sz w:val="24"/>
+          <w:szCs w:val="24"/>
           <w:lang w:eastAsia="es-AR"/>
         </w:rPr>
         <w:t>isp</w:t>
@@ -7091,15 +7163,30 @@
         <w:rPr>
           <w:rFonts w:ascii="Times New Roman" w:eastAsia="Times New Roman" w:hAnsi="Times New Roman" w:cs="Times New Roman"/>
           <w:color w:val="000000" w:themeColor="text1"/>
-          <w:lang w:eastAsia="es-AR"/>
-        </w:rPr>
-        <w:t xml:space="preserve"> , y lo uso como ftp para mis archivos personales , configure algunas ip fijas , le configure una </w:t>
+          <w:sz w:val="24"/>
+          <w:szCs w:val="24"/>
+          <w:lang w:eastAsia="es-AR"/>
+        </w:rPr>
+        <w:t xml:space="preserve"> ,</w:t>
+      </w:r>
+      <w:proofErr w:type="gramEnd"/>
+      <w:r>
+        <w:rPr>
+          <w:rFonts w:ascii="Times New Roman" w:eastAsia="Times New Roman" w:hAnsi="Times New Roman" w:cs="Times New Roman"/>
+          <w:color w:val="000000" w:themeColor="text1"/>
+          <w:sz w:val="24"/>
+          <w:szCs w:val="24"/>
+          <w:lang w:eastAsia="es-AR"/>
+        </w:rPr>
+        <w:t xml:space="preserve"> y lo uso como ftp para mis archivos personales , configure algunas ip fijas , le configure una </w:t>
       </w:r>
       <w:proofErr w:type="spellStart"/>
       <w:r>
         <w:rPr>
           <w:rFonts w:ascii="Times New Roman" w:eastAsia="Times New Roman" w:hAnsi="Times New Roman" w:cs="Times New Roman"/>
           <w:color w:val="000000" w:themeColor="text1"/>
+          <w:sz w:val="24"/>
+          <w:szCs w:val="24"/>
           <w:lang w:eastAsia="es-AR"/>
         </w:rPr>
         <w:t>vm</w:t>
@@ -7109,10 +7196,24 @@
         <w:rPr>
           <w:rFonts w:ascii="Times New Roman" w:eastAsia="Times New Roman" w:hAnsi="Times New Roman" w:cs="Times New Roman"/>
           <w:color w:val="000000" w:themeColor="text1"/>
-          <w:lang w:eastAsia="es-AR"/>
-        </w:rPr>
-        <w:t xml:space="preserve"> con Linux , pero como decía , todo a modo de practicar . Me resulta muy interesante .</w:t>
-      </w:r>
+          <w:sz w:val="24"/>
+          <w:szCs w:val="24"/>
+          <w:lang w:eastAsia="es-AR"/>
+        </w:rPr>
+        <w:t xml:space="preserve"> con Linux , pero como decía , todo a modo de practicar . Me resulta muy </w:t>
+      </w:r>
+      <w:proofErr w:type="gramStart"/>
+      <w:r>
+        <w:rPr>
+          <w:rFonts w:ascii="Times New Roman" w:eastAsia="Times New Roman" w:hAnsi="Times New Roman" w:cs="Times New Roman"/>
+          <w:color w:val="000000" w:themeColor="text1"/>
+          <w:sz w:val="24"/>
+          <w:szCs w:val="24"/>
+          <w:lang w:eastAsia="es-AR"/>
+        </w:rPr>
+        <w:t>interesante .</w:t>
+      </w:r>
+      <w:proofErr w:type="gramEnd"/>
     </w:p>
     <w:p>
       <w:pPr>

</xml_diff>